<commit_message>
Update VB Sample document
</commit_message>
<xml_diff>
--- a/docs/samples/vb-syntax.docx
+++ b/docs/samples/vb-syntax.docx
@@ -58,7 +58,7 @@
         </w:numPr>
       </w:pPr>
       <w:r>
-        <w:t>Visual Studio 2013</w:t>
+        <w:t>Visual Studio 2015</w:t>
       </w:r>
     </w:p>
     <w:p>
@@ -70,31 +70,7 @@
         </w:numPr>
       </w:pPr>
       <w:r>
-        <w:t>“Roslyn” End User Preview</w:t>
-      </w:r>
-    </w:p>
-    <w:p>
-      <w:pPr>
-        <w:pStyle w:val="ListParagraph"/>
-        <w:numPr>
-          <w:ilvl w:val="0"/>
-          <w:numId w:val="35"/>
-        </w:numPr>
-      </w:pPr>
-      <w:r>
-        <w:t>“Roslyn” SDK Project Templates</w:t>
-      </w:r>
-    </w:p>
-    <w:p>
-      <w:pPr>
-        <w:pStyle w:val="ListParagraph"/>
-        <w:numPr>
-          <w:ilvl w:val="0"/>
-          <w:numId w:val="35"/>
-        </w:numPr>
-      </w:pPr>
-      <w:r>
-        <w:t>“Roslyn” Syntax Visualizer</w:t>
+        <w:t>.NET Compiler Platform SDK</w:t>
       </w:r>
     </w:p>
     <w:p>
@@ -104,8 +80,6 @@
       <w:r>
         <w:t>Introduction</w:t>
       </w:r>
-      <w:bookmarkStart w:id="0" w:name="_GoBack"/>
-      <w:bookmarkEnd w:id="0"/>
     </w:p>
     <w:p>
       <w:r>
@@ -494,7 +468,6 @@
         </w:numPr>
       </w:pPr>
       <w:r>
-        <w:lastRenderedPageBreak/>
         <w:t xml:space="preserve">The </w:t>
       </w:r>
       <w:proofErr w:type="spellStart"/>
@@ -533,6 +506,7 @@
         </w:numPr>
       </w:pPr>
       <w:r>
+        <w:lastRenderedPageBreak/>
         <w:t xml:space="preserve">And lastly </w:t>
       </w:r>
       <w:r>
@@ -590,7 +564,7 @@
         <w:t xml:space="preserve">of Visual Basic or C# code. </w:t>
       </w:r>
       <w:r>
-        <w:t>For example, were you to examine the following Visual Basic source file using the “Roslyn” Syntax Visualizer (In Visual Studio, choose View -&gt; Other Windows -&gt; Roslyn Syntax Visualizer) it tree view would look like this</w:t>
+        <w:t>For example, were you to examine the following Visual Basic source file using the Syntax Visualizer (In Visual Studio, choose View -&gt; Other Windows -&gt; Syntax Visualizer) it tree view would look like this</w:t>
       </w:r>
       <w:r>
         <w:t>:</w:t>
@@ -876,7 +850,7 @@
         <w:t xml:space="preserve"> </w:t>
       </w:r>
       <w:r>
-        <w:t>Roslyn Console Application project</w:t>
+        <w:t>Console Application project</w:t>
       </w:r>
       <w:r>
         <w:t>.</w:t>
@@ -903,7 +877,13 @@
         </w:numPr>
       </w:pPr>
       <w:r>
-        <w:t>Under Visual Basic -&gt; Roslyn, choose “Console Application”.</w:t>
+        <w:t xml:space="preserve">Under Visual Basic -&gt; </w:t>
+      </w:r>
+      <w:r>
+        <w:t>Windows</w:t>
+      </w:r>
+      <w:r>
+        <w:t>, choose “Console Application”.</w:t>
       </w:r>
     </w:p>
     <w:p>
@@ -938,32 +918,35 @@
         </w:numPr>
       </w:pPr>
       <w:r>
-        <w:t xml:space="preserve">Enter the following line at the top of your </w:t>
-      </w:r>
-      <w:r>
-        <w:rPr>
-          <w:b/>
-        </w:rPr>
-        <w:t>Module1.vb</w:t>
-      </w:r>
-      <w:r>
-        <w:t xml:space="preserve"> file:</w:t>
-      </w:r>
-    </w:p>
-    <w:p>
-      <w:pPr>
-        <w:pStyle w:val="Code"/>
-        <w:rPr>
-          <w:szCs w:val="18"/>
-        </w:rPr>
-      </w:pPr>
-      <w:r>
-        <w:rPr>
-          <w:rFonts w:eastAsia="Times New Roman" w:cs="Consolas"/>
-          <w:color w:val="0000FF"/>
-          <w:szCs w:val="18"/>
-        </w:rPr>
-        <w:t>Option Strict Off</w:t>
+        <w:t>Add</w:t>
+      </w:r>
+      <w:r>
+        <w:t xml:space="preserve"> reference</w:t>
+      </w:r>
+      <w:r>
+        <w:t>s</w:t>
+      </w:r>
+      <w:r>
+        <w:t xml:space="preserve"> for </w:t>
+      </w:r>
+      <w:proofErr w:type="spellStart"/>
+      <w:r>
+        <w:t>Micro</w:t>
+      </w:r>
+      <w:r>
+        <w:t>soft.CodeAnalysis</w:t>
+      </w:r>
+      <w:proofErr w:type="spellEnd"/>
+      <w:r>
+        <w:t xml:space="preserve"> and </w:t>
+      </w:r>
+      <w:proofErr w:type="spellStart"/>
+      <w:r>
+        <w:t>Microsoft.CodeAnalysis.VisualBasic</w:t>
+      </w:r>
+      <w:proofErr w:type="spellEnd"/>
+      <w:r>
+        <w:t xml:space="preserve"> to the project.</w:t>
       </w:r>
     </w:p>
     <w:p>
@@ -975,45 +958,55 @@
         </w:numPr>
       </w:pPr>
       <w:r>
-        <w:t xml:space="preserve">Some readers may run with </w:t>
-      </w:r>
-      <w:r>
-        <w:rPr>
-          <w:b/>
-        </w:rPr>
-        <w:t>Option Strict</w:t>
-      </w:r>
-      <w:r>
-        <w:t xml:space="preserve"> turned </w:t>
-      </w:r>
-      <w:proofErr w:type="gramStart"/>
-      <w:r>
-        <w:rPr>
-          <w:b/>
-        </w:rPr>
-        <w:t>On</w:t>
-      </w:r>
-      <w:proofErr w:type="gramEnd"/>
-      <w:r>
-        <w:t xml:space="preserve"> by default at the project level. Turning </w:t>
-      </w:r>
-      <w:r>
-        <w:rPr>
-          <w:b/>
-        </w:rPr>
-        <w:t>Option Strict</w:t>
-      </w:r>
-      <w:r>
-        <w:t xml:space="preserve"> </w:t>
-      </w:r>
-      <w:r>
-        <w:rPr>
-          <w:b/>
-        </w:rPr>
-        <w:t>Off</w:t>
-      </w:r>
-      <w:r>
-        <w:t xml:space="preserve"> in this walkthrough simplifies many of the examples by removing much of the casting required.</w:t>
+        <w:t xml:space="preserve">These libraries are located inside </w:t>
+      </w:r>
+      <w:proofErr w:type="spellStart"/>
+      <w:r>
+        <w:t>MSBuild</w:t>
+      </w:r>
+      <w:proofErr w:type="spellEnd"/>
+      <w:r>
+        <w:t>. Common Locations are the following:</w:t>
+      </w:r>
+    </w:p>
+    <w:p>
+      <w:pPr>
+        <w:pStyle w:val="ListParagraph"/>
+        <w:numPr>
+          <w:ilvl w:val="2"/>
+          <w:numId w:val="10"/>
+        </w:numPr>
+      </w:pPr>
+      <w:r>
+        <w:t>“\Program Files (x86)\</w:t>
+      </w:r>
+      <w:proofErr w:type="spellStart"/>
+      <w:r>
+        <w:t>MSBuild</w:t>
+      </w:r>
+      <w:proofErr w:type="spellEnd"/>
+      <w:r>
+        <w:t>\14.0\Bin\Microsoft.CodeAnalysis.dll”</w:t>
+      </w:r>
+    </w:p>
+    <w:p>
+      <w:pPr>
+        <w:pStyle w:val="ListParagraph"/>
+        <w:numPr>
+          <w:ilvl w:val="2"/>
+          <w:numId w:val="10"/>
+        </w:numPr>
+      </w:pPr>
+      <w:r>
+        <w:t>“\Program Files (x86)\</w:t>
+      </w:r>
+      <w:proofErr w:type="spellStart"/>
+      <w:r>
+        <w:t>MSBuild</w:t>
+      </w:r>
+      <w:proofErr w:type="spellEnd"/>
+      <w:r>
+        <w:t>\14.0\Bin\Microsoft.CodeAnalysis.VisualBasic.dll”</w:t>
       </w:r>
     </w:p>
     <w:p>
@@ -1025,382 +1018,122 @@
         </w:numPr>
       </w:pPr>
       <w:r>
-        <w:t xml:space="preserve">Enter the following code into your </w:t>
-      </w:r>
-      <w:r>
-        <w:rPr>
-          <w:b/>
-        </w:rPr>
-        <w:t>Main</w:t>
-      </w:r>
-      <w:r>
-        <w:t xml:space="preserve"> method:</w:t>
+        <w:t>Enter the following line</w:t>
+      </w:r>
+      <w:r>
+        <w:t>s</w:t>
+      </w:r>
+      <w:r>
+        <w:t xml:space="preserve"> at the top of your </w:t>
+      </w:r>
+      <w:r>
+        <w:rPr>
+          <w:b/>
+        </w:rPr>
+        <w:t>Module1.vb</w:t>
+      </w:r>
+      <w:r>
+        <w:t xml:space="preserve"> file:</w:t>
       </w:r>
     </w:p>
     <w:p>
       <w:pPr>
         <w:pStyle w:val="Code"/>
         <w:rPr>
-          <w:szCs w:val="18"/>
-        </w:rPr>
-      </w:pPr>
-      <w:r>
-        <w:rPr>
-          <w:rFonts w:cs="Consolas"/>
-          <w:color w:val="000000"/>
-          <w:szCs w:val="18"/>
-          <w:highlight w:val="white"/>
-        </w:rPr>
-        <w:t xml:space="preserve">        </w:t>
-      </w:r>
-      <w:r>
-        <w:rPr>
-          <w:rFonts w:cs="Consolas"/>
+          <w:rFonts w:eastAsia="Times New Roman" w:cs="Consolas"/>
           <w:color w:val="0000FF"/>
           <w:szCs w:val="18"/>
-          <w:highlight w:val="white"/>
-        </w:rPr>
-        <w:t>Dim</w:t>
-      </w:r>
-      <w:r>
-        <w:rPr>
-          <w:rFonts w:cs="Consolas"/>
-          <w:color w:val="000000"/>
-          <w:szCs w:val="18"/>
-          <w:highlight w:val="white"/>
-        </w:rPr>
-        <w:t xml:space="preserve"> tree </w:t>
-      </w:r>
-      <w:r>
-        <w:rPr>
-          <w:rFonts w:cs="Consolas"/>
+        </w:rPr>
+      </w:pPr>
+      <w:r>
+        <w:rPr>
+          <w:rFonts w:eastAsia="Times New Roman" w:cs="Consolas"/>
           <w:color w:val="0000FF"/>
           <w:szCs w:val="18"/>
-          <w:highlight w:val="white"/>
-        </w:rPr>
-        <w:t>As</w:t>
-      </w:r>
-      <w:r>
-        <w:rPr>
-          <w:rFonts w:cs="Consolas"/>
-          <w:color w:val="000000"/>
-          <w:szCs w:val="18"/>
-          <w:highlight w:val="white"/>
-        </w:rPr>
+        </w:rPr>
+        <w:t>Option Strict Off</w:t>
+      </w:r>
+      <w:r>
+        <w:rPr>
+          <w:rFonts w:eastAsia="Times New Roman" w:cs="Consolas"/>
+          <w:color w:val="0000FF"/>
+          <w:szCs w:val="18"/>
+        </w:rPr>
+        <w:br/>
+        <w:t xml:space="preserve">Imports </w:t>
+      </w:r>
+      <w:r>
+        <w:rPr>
+          <w:rFonts w:eastAsia="Times New Roman" w:cs="Consolas"/>
+          <w:szCs w:val="18"/>
+        </w:rPr>
+        <w:t>Microsoft.CodeAnalysis</w:t>
+      </w:r>
+      <w:r>
+        <w:rPr>
+          <w:rFonts w:eastAsia="Times New Roman" w:cs="Consolas"/>
+          <w:color w:val="0000FF"/>
+          <w:szCs w:val="18"/>
+        </w:rPr>
+        <w:br/>
+        <w:t xml:space="preserve">Imports </w:t>
+      </w:r>
+      <w:r>
+        <w:rPr>
+          <w:rFonts w:eastAsia="Times New Roman" w:cs="Consolas"/>
+          <w:szCs w:val="18"/>
+        </w:rPr>
+        <w:t>Microsoft.CodeAnalysis.VisualBasic</w:t>
+      </w:r>
+    </w:p>
+    <w:p>
+      <w:pPr>
+        <w:pStyle w:val="ListParagraph"/>
+        <w:numPr>
+          <w:ilvl w:val="1"/>
+          <w:numId w:val="10"/>
+        </w:numPr>
+      </w:pPr>
+      <w:r>
+        <w:t xml:space="preserve">Some readers may run with </w:t>
+      </w:r>
+      <w:r>
+        <w:rPr>
+          <w:b/>
+        </w:rPr>
+        <w:t>Option Strict</w:t>
+      </w:r>
+      <w:r>
+        <w:t xml:space="preserve"> turned </w:t>
+      </w:r>
+      <w:proofErr w:type="gramStart"/>
+      <w:r>
+        <w:rPr>
+          <w:b/>
+        </w:rPr>
+        <w:t>On</w:t>
+      </w:r>
+      <w:proofErr w:type="gramEnd"/>
+      <w:r>
+        <w:t xml:space="preserve"> by default at the project level. Turning </w:t>
+      </w:r>
+      <w:r>
+        <w:rPr>
+          <w:b/>
+        </w:rPr>
+        <w:t>Option Strict</w:t>
+      </w:r>
+      <w:r>
         <w:t xml:space="preserve"> </w:t>
       </w:r>
       <w:r>
         <w:rPr>
-          <w:rFonts w:cs="Consolas"/>
-          <w:color w:val="2B91AF"/>
-          <w:szCs w:val="18"/>
-          <w:highlight w:val="white"/>
-        </w:rPr>
-        <w:t>SyntaxTree</w:t>
-      </w:r>
-      <w:r>
-        <w:rPr>
-          <w:rFonts w:cs="Consolas"/>
-          <w:color w:val="000000"/>
-          <w:szCs w:val="18"/>
-          <w:highlight w:val="white"/>
-        </w:rPr>
-        <w:t xml:space="preserve"> = </w:t>
-      </w:r>
-      <w:r>
-        <w:rPr>
-          <w:rFonts w:cs="Consolas"/>
-          <w:color w:val="2B91AF"/>
-          <w:szCs w:val="18"/>
-          <w:highlight w:val="white"/>
-        </w:rPr>
-        <w:t>VisualBasicSyntaxTree</w:t>
-      </w:r>
-      <w:r>
-        <w:rPr>
-          <w:rFonts w:cs="Consolas"/>
-          <w:color w:val="000000"/>
-          <w:szCs w:val="18"/>
-          <w:highlight w:val="white"/>
-        </w:rPr>
-        <w:t>.ParseText(</w:t>
-      </w:r>
-      <w:r>
-        <w:rPr>
-          <w:rFonts w:cs="Consolas"/>
-          <w:color w:val="000000"/>
-          <w:szCs w:val="18"/>
-          <w:highlight w:val="white"/>
-        </w:rPr>
-        <w:br/>
-      </w:r>
-      <w:r>
-        <w:rPr>
-          <w:rFonts w:cs="Consolas"/>
-          <w:color w:val="A31515"/>
-          <w:szCs w:val="18"/>
-          <w:highlight w:val="white"/>
-        </w:rPr>
-        <w:t>"Imports System</w:t>
-      </w:r>
-      <w:r>
-        <w:rPr>
-          <w:rFonts w:cs="Consolas"/>
-          <w:color w:val="A31515"/>
-          <w:szCs w:val="18"/>
-          <w:highlight w:val="white"/>
-        </w:rPr>
-        <w:br/>
-      </w:r>
-      <w:r>
-        <w:rPr>
-          <w:rFonts w:cs="Consolas"/>
-          <w:color w:val="A31515"/>
-          <w:szCs w:val="18"/>
-          <w:highlight w:val="white"/>
-        </w:rPr>
-        <w:t>Imports System.Collections</w:t>
-      </w:r>
-      <w:r>
-        <w:rPr>
-          <w:rFonts w:cs="Consolas"/>
-          <w:color w:val="A31515"/>
-          <w:szCs w:val="18"/>
-          <w:highlight w:val="white"/>
-        </w:rPr>
-        <w:br/>
-      </w:r>
-      <w:r>
-        <w:rPr>
-          <w:rFonts w:cs="Consolas"/>
-          <w:color w:val="A31515"/>
-          <w:szCs w:val="18"/>
-          <w:highlight w:val="white"/>
-        </w:rPr>
-        <w:t>Imports System.Linq</w:t>
-      </w:r>
-      <w:r>
-        <w:rPr>
-          <w:rFonts w:cs="Consolas"/>
-          <w:color w:val="A31515"/>
-          <w:szCs w:val="18"/>
-          <w:highlight w:val="white"/>
-        </w:rPr>
-        <w:br/>
-      </w:r>
-      <w:r>
-        <w:rPr>
-          <w:rFonts w:cs="Consolas"/>
-          <w:color w:val="A31515"/>
-          <w:szCs w:val="18"/>
-          <w:highlight w:val="white"/>
-        </w:rPr>
-        <w:t>Imports System.Text</w:t>
-      </w:r>
-      <w:r>
-        <w:rPr>
-          <w:rFonts w:cs="Consolas"/>
-          <w:color w:val="A31515"/>
-          <w:szCs w:val="18"/>
-          <w:highlight w:val="white"/>
-        </w:rPr>
-        <w:br/>
-      </w:r>
-      <w:r>
-        <w:rPr>
-          <w:rFonts w:cs="Consolas"/>
-          <w:color w:val="A31515"/>
-          <w:szCs w:val="18"/>
-          <w:highlight w:val="white"/>
-        </w:rPr>
-        <w:br/>
-      </w:r>
-      <w:r>
-        <w:rPr>
-          <w:rFonts w:cs="Consolas"/>
-          <w:color w:val="A31515"/>
-          <w:szCs w:val="18"/>
-          <w:highlight w:val="white"/>
-        </w:rPr>
-        <w:t>Namespace HelloWorld</w:t>
-      </w:r>
-      <w:r>
-        <w:rPr>
-          <w:rFonts w:cs="Consolas"/>
-          <w:color w:val="A31515"/>
-          <w:szCs w:val="18"/>
-          <w:highlight w:val="white"/>
-        </w:rPr>
-        <w:br/>
-      </w:r>
-      <w:r>
-        <w:rPr>
-          <w:rFonts w:cs="Consolas"/>
-          <w:color w:val="A31515"/>
-          <w:szCs w:val="18"/>
-          <w:highlight w:val="white"/>
-        </w:rPr>
-        <w:t xml:space="preserve">    Module Program</w:t>
-      </w:r>
-      <w:r>
-        <w:rPr>
-          <w:rFonts w:cs="Consolas"/>
-          <w:color w:val="A31515"/>
-          <w:szCs w:val="18"/>
-          <w:highlight w:val="white"/>
-        </w:rPr>
-        <w:br/>
-      </w:r>
-      <w:r>
-        <w:rPr>
-          <w:rFonts w:cs="Consolas"/>
-          <w:color w:val="A31515"/>
-          <w:szCs w:val="18"/>
-          <w:highlight w:val="white"/>
-        </w:rPr>
-        <w:t xml:space="preserve">        Sub Main(args As String())</w:t>
-      </w:r>
-      <w:r>
-        <w:rPr>
-          <w:rFonts w:cs="Consolas"/>
-          <w:color w:val="A31515"/>
-          <w:szCs w:val="18"/>
-          <w:highlight w:val="white"/>
-        </w:rPr>
-        <w:br/>
-      </w:r>
-      <w:r>
-        <w:rPr>
-          <w:rFonts w:cs="Consolas"/>
-          <w:color w:val="A31515"/>
-          <w:szCs w:val="18"/>
-          <w:highlight w:val="white"/>
-        </w:rPr>
-        <w:t xml:space="preserve">           Console.WriteLine(""Hello, World!"")</w:t>
-      </w:r>
-      <w:r>
-        <w:rPr>
-          <w:rFonts w:cs="Consolas"/>
-          <w:color w:val="A31515"/>
-          <w:szCs w:val="18"/>
-          <w:highlight w:val="white"/>
-        </w:rPr>
-        <w:br/>
-      </w:r>
-      <w:r>
-        <w:rPr>
-          <w:rFonts w:cs="Consolas"/>
-          <w:color w:val="A31515"/>
-          <w:szCs w:val="18"/>
-          <w:highlight w:val="white"/>
-        </w:rPr>
-        <w:t xml:space="preserve">        End Sub</w:t>
-      </w:r>
-      <w:r>
-        <w:rPr>
-          <w:rFonts w:cs="Consolas"/>
-          <w:color w:val="A31515"/>
-          <w:szCs w:val="18"/>
-          <w:highlight w:val="white"/>
-        </w:rPr>
-        <w:br/>
-      </w:r>
-      <w:r>
-        <w:rPr>
-          <w:rFonts w:cs="Consolas"/>
-          <w:color w:val="A31515"/>
-          <w:szCs w:val="18"/>
-          <w:highlight w:val="white"/>
-        </w:rPr>
-        <w:t xml:space="preserve">    End Module</w:t>
-      </w:r>
-      <w:r>
-        <w:rPr>
-          <w:rFonts w:cs="Consolas"/>
-          <w:color w:val="A31515"/>
-          <w:szCs w:val="18"/>
-          <w:highlight w:val="white"/>
-        </w:rPr>
-        <w:br/>
-      </w:r>
-      <w:r>
-        <w:rPr>
-          <w:rFonts w:cs="Consolas"/>
-          <w:color w:val="A31515"/>
-          <w:szCs w:val="18"/>
-          <w:highlight w:val="white"/>
-        </w:rPr>
-        <w:t>End Namespace"</w:t>
-      </w:r>
-      <w:r>
-        <w:rPr>
-          <w:rFonts w:cs="Consolas"/>
-          <w:color w:val="000000"/>
-          <w:szCs w:val="18"/>
-          <w:highlight w:val="white"/>
-        </w:rPr>
-        <w:t>)</w:t>
-      </w:r>
-      <w:r>
-        <w:rPr>
-          <w:rFonts w:cs="Consolas"/>
-          <w:color w:val="000000"/>
-          <w:szCs w:val="18"/>
-        </w:rPr>
-        <w:br/>
-      </w:r>
-      <w:r>
-        <w:rPr>
-          <w:rFonts w:eastAsia="Times New Roman" w:cs="Consolas"/>
-          <w:szCs w:val="18"/>
-        </w:rPr>
-        <w:br/>
-        <w:t>        </w:t>
-      </w:r>
-      <w:r>
-        <w:rPr>
-          <w:rFonts w:eastAsia="Times New Roman" w:cs="Consolas"/>
-          <w:color w:val="0000FF"/>
-          <w:szCs w:val="18"/>
-        </w:rPr>
-        <w:t>Dim</w:t>
-      </w:r>
-      <w:r>
-        <w:rPr>
-          <w:rFonts w:eastAsia="Times New Roman" w:cs="Consolas"/>
-          <w:szCs w:val="18"/>
-        </w:rPr>
-        <w:t> root </w:t>
-      </w:r>
-      <w:r>
-        <w:rPr>
-          <w:rFonts w:eastAsia="Times New Roman" w:cs="Consolas"/>
-          <w:color w:val="0000FF"/>
-          <w:szCs w:val="18"/>
-        </w:rPr>
-        <w:t>As</w:t>
-      </w:r>
-      <w:r>
-        <w:rPr>
-          <w:rFonts w:eastAsia="Times New Roman" w:cs="Consolas"/>
-          <w:szCs w:val="18"/>
-        </w:rPr>
-        <w:t> </w:t>
-      </w:r>
-      <w:r>
-        <w:rPr>
-          <w:rFonts w:eastAsia="Times New Roman" w:cs="Consolas"/>
-          <w:color w:val="2B91AF"/>
-          <w:szCs w:val="18"/>
-        </w:rPr>
-        <w:t>CompilationUnitSyntax</w:t>
-      </w:r>
-      <w:r>
-        <w:rPr>
-          <w:rFonts w:eastAsia="Times New Roman" w:cs="Consolas"/>
-          <w:szCs w:val="18"/>
-        </w:rPr>
-        <w:t> = tree.GetRoot()</w:t>
+          <w:b/>
+        </w:rPr>
+        <w:t>Off</w:t>
+      </w:r>
+      <w:r>
+        <w:t xml:space="preserve"> in this walkthrough simplifies many of the examples by removing much of the casting required.</w:t>
       </w:r>
     </w:p>
     <w:p>
@@ -1412,6 +1145,400 @@
         </w:numPr>
       </w:pPr>
       <w:r>
+        <w:t xml:space="preserve">Enter the following code into your </w:t>
+      </w:r>
+      <w:r>
+        <w:rPr>
+          <w:b/>
+        </w:rPr>
+        <w:t>Main</w:t>
+      </w:r>
+      <w:r>
+        <w:t xml:space="preserve"> method:</w:t>
+      </w:r>
+    </w:p>
+    <w:p>
+      <w:pPr>
+        <w:pStyle w:val="Code"/>
+        <w:rPr>
+          <w:szCs w:val="18"/>
+        </w:rPr>
+      </w:pPr>
+      <w:r>
+        <w:rPr>
+          <w:rFonts w:cs="Consolas"/>
+          <w:color w:val="000000"/>
+          <w:szCs w:val="18"/>
+          <w:highlight w:val="white"/>
+        </w:rPr>
+        <w:t xml:space="preserve">        </w:t>
+      </w:r>
+      <w:r>
+        <w:rPr>
+          <w:rFonts w:cs="Consolas"/>
+          <w:color w:val="0000FF"/>
+          <w:szCs w:val="18"/>
+          <w:highlight w:val="white"/>
+        </w:rPr>
+        <w:t>Dim</w:t>
+      </w:r>
+      <w:r>
+        <w:rPr>
+          <w:rFonts w:cs="Consolas"/>
+          <w:color w:val="000000"/>
+          <w:szCs w:val="18"/>
+          <w:highlight w:val="white"/>
+        </w:rPr>
+        <w:t xml:space="preserve"> tree </w:t>
+      </w:r>
+      <w:r>
+        <w:rPr>
+          <w:rFonts w:cs="Consolas"/>
+          <w:color w:val="0000FF"/>
+          <w:szCs w:val="18"/>
+          <w:highlight w:val="white"/>
+        </w:rPr>
+        <w:t>As</w:t>
+      </w:r>
+      <w:r>
+        <w:rPr>
+          <w:rFonts w:cs="Consolas"/>
+          <w:color w:val="000000"/>
+          <w:szCs w:val="18"/>
+          <w:highlight w:val="white"/>
+        </w:rPr>
+        <w:t xml:space="preserve"> </w:t>
+      </w:r>
+      <w:r>
+        <w:rPr>
+          <w:rFonts w:cs="Consolas"/>
+          <w:color w:val="2B91AF"/>
+          <w:szCs w:val="18"/>
+          <w:highlight w:val="white"/>
+        </w:rPr>
+        <w:t>SyntaxTree</w:t>
+      </w:r>
+      <w:r>
+        <w:rPr>
+          <w:rFonts w:cs="Consolas"/>
+          <w:color w:val="000000"/>
+          <w:szCs w:val="18"/>
+          <w:highlight w:val="white"/>
+        </w:rPr>
+        <w:t xml:space="preserve"> = </w:t>
+      </w:r>
+      <w:r>
+        <w:rPr>
+          <w:rFonts w:cs="Consolas"/>
+          <w:color w:val="2B91AF"/>
+          <w:szCs w:val="18"/>
+          <w:highlight w:val="white"/>
+        </w:rPr>
+        <w:t>VisualBasicSyntaxTree</w:t>
+      </w:r>
+      <w:r>
+        <w:rPr>
+          <w:rFonts w:cs="Consolas"/>
+          <w:color w:val="000000"/>
+          <w:szCs w:val="18"/>
+          <w:highlight w:val="white"/>
+        </w:rPr>
+        <w:t>.ParseText(</w:t>
+      </w:r>
+      <w:r>
+        <w:rPr>
+          <w:rFonts w:cs="Consolas"/>
+          <w:color w:val="000000"/>
+          <w:szCs w:val="18"/>
+          <w:highlight w:val="white"/>
+        </w:rPr>
+        <w:br/>
+      </w:r>
+      <w:r>
+        <w:rPr>
+          <w:rFonts w:cs="Consolas"/>
+          <w:color w:val="A31515"/>
+          <w:szCs w:val="18"/>
+          <w:highlight w:val="white"/>
+        </w:rPr>
+        <w:t>"Imports System</w:t>
+      </w:r>
+      <w:r>
+        <w:rPr>
+          <w:rFonts w:cs="Consolas"/>
+          <w:color w:val="A31515"/>
+          <w:szCs w:val="18"/>
+          <w:highlight w:val="white"/>
+        </w:rPr>
+        <w:br/>
+      </w:r>
+      <w:r>
+        <w:rPr>
+          <w:rFonts w:cs="Consolas"/>
+          <w:color w:val="A31515"/>
+          <w:szCs w:val="18"/>
+          <w:highlight w:val="white"/>
+        </w:rPr>
+        <w:t>Imports System.Collections</w:t>
+      </w:r>
+      <w:r>
+        <w:rPr>
+          <w:rFonts w:cs="Consolas"/>
+          <w:color w:val="A31515"/>
+          <w:szCs w:val="18"/>
+          <w:highlight w:val="white"/>
+        </w:rPr>
+        <w:br/>
+      </w:r>
+      <w:r>
+        <w:rPr>
+          <w:rFonts w:cs="Consolas"/>
+          <w:color w:val="A31515"/>
+          <w:szCs w:val="18"/>
+          <w:highlight w:val="white"/>
+        </w:rPr>
+        <w:t>Imports System.Linq</w:t>
+      </w:r>
+      <w:r>
+        <w:rPr>
+          <w:rFonts w:cs="Consolas"/>
+          <w:color w:val="A31515"/>
+          <w:szCs w:val="18"/>
+          <w:highlight w:val="white"/>
+        </w:rPr>
+        <w:br/>
+      </w:r>
+      <w:r>
+        <w:rPr>
+          <w:rFonts w:cs="Consolas"/>
+          <w:color w:val="A31515"/>
+          <w:szCs w:val="18"/>
+          <w:highlight w:val="white"/>
+        </w:rPr>
+        <w:t>Imports System.Text</w:t>
+      </w:r>
+      <w:r>
+        <w:rPr>
+          <w:rFonts w:cs="Consolas"/>
+          <w:color w:val="A31515"/>
+          <w:szCs w:val="18"/>
+          <w:highlight w:val="white"/>
+        </w:rPr>
+        <w:br/>
+      </w:r>
+      <w:r>
+        <w:rPr>
+          <w:rFonts w:cs="Consolas"/>
+          <w:color w:val="A31515"/>
+          <w:szCs w:val="18"/>
+          <w:highlight w:val="white"/>
+        </w:rPr>
+        <w:br/>
+      </w:r>
+      <w:r>
+        <w:rPr>
+          <w:rFonts w:cs="Consolas"/>
+          <w:color w:val="A31515"/>
+          <w:szCs w:val="18"/>
+          <w:highlight w:val="white"/>
+        </w:rPr>
+        <w:t>Namespace HelloWorld</w:t>
+      </w:r>
+      <w:r>
+        <w:rPr>
+          <w:rFonts w:cs="Consolas"/>
+          <w:color w:val="A31515"/>
+          <w:szCs w:val="18"/>
+          <w:highlight w:val="white"/>
+        </w:rPr>
+        <w:br/>
+      </w:r>
+      <w:r>
+        <w:rPr>
+          <w:rFonts w:cs="Consolas"/>
+          <w:color w:val="A31515"/>
+          <w:szCs w:val="18"/>
+          <w:highlight w:val="white"/>
+        </w:rPr>
+        <w:t xml:space="preserve">    Module Program</w:t>
+      </w:r>
+      <w:r>
+        <w:rPr>
+          <w:rFonts w:cs="Consolas"/>
+          <w:color w:val="A31515"/>
+          <w:szCs w:val="18"/>
+          <w:highlight w:val="white"/>
+        </w:rPr>
+        <w:br/>
+      </w:r>
+      <w:r>
+        <w:rPr>
+          <w:rFonts w:cs="Consolas"/>
+          <w:color w:val="A31515"/>
+          <w:szCs w:val="18"/>
+          <w:highlight w:val="white"/>
+        </w:rPr>
+        <w:t xml:space="preserve">        Sub Main(args As String())</w:t>
+      </w:r>
+      <w:r>
+        <w:rPr>
+          <w:rFonts w:cs="Consolas"/>
+          <w:color w:val="A31515"/>
+          <w:szCs w:val="18"/>
+          <w:highlight w:val="white"/>
+        </w:rPr>
+        <w:br/>
+      </w:r>
+      <w:r>
+        <w:rPr>
+          <w:rFonts w:cs="Consolas"/>
+          <w:color w:val="A31515"/>
+          <w:szCs w:val="18"/>
+          <w:highlight w:val="white"/>
+        </w:rPr>
+        <w:t xml:space="preserve">           Console.WriteLine(""Hello, World!"")</w:t>
+      </w:r>
+      <w:r>
+        <w:rPr>
+          <w:rFonts w:cs="Consolas"/>
+          <w:color w:val="A31515"/>
+          <w:szCs w:val="18"/>
+          <w:highlight w:val="white"/>
+        </w:rPr>
+        <w:br/>
+      </w:r>
+      <w:r>
+        <w:rPr>
+          <w:rFonts w:cs="Consolas"/>
+          <w:color w:val="A31515"/>
+          <w:szCs w:val="18"/>
+          <w:highlight w:val="white"/>
+        </w:rPr>
+        <w:t xml:space="preserve">        End Sub</w:t>
+      </w:r>
+      <w:r>
+        <w:rPr>
+          <w:rFonts w:cs="Consolas"/>
+          <w:color w:val="A31515"/>
+          <w:szCs w:val="18"/>
+          <w:highlight w:val="white"/>
+        </w:rPr>
+        <w:br/>
+      </w:r>
+      <w:r>
+        <w:rPr>
+          <w:rFonts w:cs="Consolas"/>
+          <w:color w:val="A31515"/>
+          <w:szCs w:val="18"/>
+          <w:highlight w:val="white"/>
+        </w:rPr>
+        <w:t xml:space="preserve">    End Module</w:t>
+      </w:r>
+      <w:r>
+        <w:rPr>
+          <w:rFonts w:cs="Consolas"/>
+          <w:color w:val="A31515"/>
+          <w:szCs w:val="18"/>
+          <w:highlight w:val="white"/>
+        </w:rPr>
+        <w:br/>
+      </w:r>
+      <w:r>
+        <w:rPr>
+          <w:rFonts w:cs="Consolas"/>
+          <w:color w:val="A31515"/>
+          <w:szCs w:val="18"/>
+          <w:highlight w:val="white"/>
+        </w:rPr>
+        <w:t>End Namespace"</w:t>
+      </w:r>
+      <w:r>
+        <w:rPr>
+          <w:rFonts w:cs="Consolas"/>
+          <w:color w:val="000000"/>
+          <w:szCs w:val="18"/>
+          <w:highlight w:val="white"/>
+        </w:rPr>
+        <w:t>)</w:t>
+      </w:r>
+      <w:r>
+        <w:rPr>
+          <w:rFonts w:cs="Consolas"/>
+          <w:color w:val="000000"/>
+          <w:szCs w:val="18"/>
+        </w:rPr>
+        <w:br/>
+      </w:r>
+      <w:r>
+        <w:rPr>
+          <w:rFonts w:eastAsia="Times New Roman" w:cs="Consolas"/>
+          <w:szCs w:val="18"/>
+        </w:rPr>
+        <w:br/>
+        <w:t>        </w:t>
+      </w:r>
+      <w:r>
+        <w:rPr>
+          <w:rFonts w:eastAsia="Times New Roman" w:cs="Consolas"/>
+          <w:color w:val="0000FF"/>
+          <w:szCs w:val="18"/>
+        </w:rPr>
+        <w:t>Dim</w:t>
+      </w:r>
+      <w:r>
+        <w:rPr>
+          <w:rFonts w:eastAsia="Times New Roman" w:cs="Consolas"/>
+          <w:szCs w:val="18"/>
+        </w:rPr>
+        <w:t> root </w:t>
+      </w:r>
+      <w:r>
+        <w:rPr>
+          <w:rFonts w:eastAsia="Times New Roman" w:cs="Consolas"/>
+          <w:color w:val="0000FF"/>
+          <w:szCs w:val="18"/>
+        </w:rPr>
+        <w:t>As</w:t>
+      </w:r>
+      <w:r>
+        <w:rPr>
+          <w:rFonts w:eastAsia="Times New Roman" w:cs="Consolas"/>
+          <w:szCs w:val="18"/>
+        </w:rPr>
+        <w:t> </w:t>
+      </w:r>
+      <w:r>
+        <w:rPr>
+          <w:rFonts w:eastAsia="Times New Roman" w:cs="Consolas"/>
+          <w:szCs w:val="18"/>
+        </w:rPr>
+        <w:t>Syntax.</w:t>
+      </w:r>
+      <w:r>
+        <w:rPr>
+          <w:rFonts w:eastAsia="Times New Roman" w:cs="Consolas"/>
+          <w:color w:val="2B91AF"/>
+          <w:szCs w:val="18"/>
+        </w:rPr>
+        <w:t>CompilationUnitSyntax</w:t>
+      </w:r>
+      <w:r>
+        <w:rPr>
+          <w:rFonts w:eastAsia="Times New Roman" w:cs="Consolas"/>
+          <w:szCs w:val="18"/>
+        </w:rPr>
+        <w:t> = tree.GetRoot()</w:t>
+      </w:r>
+    </w:p>
+    <w:p>
+      <w:pPr>
+        <w:pStyle w:val="ListParagraph"/>
+        <w:numPr>
+          <w:ilvl w:val="0"/>
+          <w:numId w:val="10"/>
+        </w:numPr>
+      </w:pPr>
+      <w:r>
         <w:t xml:space="preserve">Move your cursor to the line containing the </w:t>
       </w:r>
       <w:r>
@@ -1466,6 +1593,7 @@
         </w:numPr>
       </w:pPr>
       <w:r>
+        <w:lastRenderedPageBreak/>
         <w:t>In Visual Studio, choose Debug -&gt; Start Debugging.</w:t>
       </w:r>
     </w:p>
@@ -1536,6 +1664,7 @@
       <w:r>
         <w:t xml:space="preserve">Note that the </w:t>
       </w:r>
+      <w:proofErr w:type="spellStart"/>
       <w:r>
         <w:rPr>
           <w:b/>
@@ -1543,6 +1672,13 @@
         <w:t>Kind</w:t>
       </w:r>
       <w:r>
+        <w:rPr>
+          <w:b/>
+        </w:rPr>
+        <w:t>Text</w:t>
+      </w:r>
+      <w:proofErr w:type="spellEnd"/>
+      <w:r>
         <w:t xml:space="preserve"> of the root node is </w:t>
       </w:r>
       <w:proofErr w:type="spellStart"/>
@@ -1550,7 +1686,7 @@
         <w:rPr>
           <w:b/>
         </w:rPr>
-        <w:t>SyntaxKind.CompilationUnit</w:t>
+        <w:t>CompilationUnit</w:t>
       </w:r>
       <w:proofErr w:type="spellEnd"/>
       <w:r>
@@ -1604,7 +1740,6 @@
         </w:numPr>
       </w:pPr>
       <w:r>
-        <w:lastRenderedPageBreak/>
         <w:t>Insert the following</w:t>
       </w:r>
       <w:r>
@@ -1775,6 +1910,7 @@
       <w:r>
         <w:t xml:space="preserve">Note that its </w:t>
       </w:r>
+      <w:proofErr w:type="spellStart"/>
       <w:r>
         <w:rPr>
           <w:b/>
@@ -1782,15 +1918,19 @@
         <w:t>Kind</w:t>
       </w:r>
       <w:r>
-        <w:t xml:space="preserve"> is </w:t>
+        <w:rPr>
+          <w:b/>
+        </w:rPr>
+        <w:t>Text</w:t>
+      </w:r>
+      <w:proofErr w:type="spellEnd"/>
+      <w:r>
+        <w:t xml:space="preserve"> is</w:t>
+      </w:r>
+      <w:r>
+        <w:t xml:space="preserve"> </w:t>
       </w:r>
       <w:proofErr w:type="spellStart"/>
-      <w:r>
-        <w:rPr>
-          <w:b/>
-        </w:rPr>
-        <w:t>SyntaxKind.</w:t>
-      </w:r>
       <w:r>
         <w:rPr>
           <w:b/>
@@ -1928,6 +2068,13 @@
       <w:r>
         <w:rPr>
           <w:rFonts w:eastAsia="Times New Roman" w:cs="Consolas"/>
+          <w:szCs w:val="18"/>
+        </w:rPr>
+        <w:t>Syntax.</w:t>
+      </w:r>
+      <w:r>
+        <w:rPr>
+          <w:rFonts w:eastAsia="Times New Roman" w:cs="Consolas"/>
           <w:color w:val="2B91AF"/>
           <w:szCs w:val="18"/>
         </w:rPr>
@@ -2090,6 +2237,7 @@
       <w:r>
         <w:t xml:space="preserve">Note that its </w:t>
       </w:r>
+      <w:proofErr w:type="spellStart"/>
       <w:r>
         <w:rPr>
           <w:b/>
@@ -2097,15 +2245,16 @@
         <w:t>Kind</w:t>
       </w:r>
       <w:r>
+        <w:rPr>
+          <w:b/>
+        </w:rPr>
+        <w:t>Text</w:t>
+      </w:r>
+      <w:proofErr w:type="spellEnd"/>
+      <w:r>
         <w:t xml:space="preserve"> is </w:t>
       </w:r>
       <w:proofErr w:type="spellStart"/>
-      <w:r>
-        <w:rPr>
-          <w:b/>
-        </w:rPr>
-        <w:t>SyntaxKind.</w:t>
-      </w:r>
       <w:r>
         <w:rPr>
           <w:b/>
@@ -2234,6 +2383,13 @@
       <w:r>
         <w:rPr>
           <w:rFonts w:eastAsia="Times New Roman" w:cs="Consolas"/>
+          <w:szCs w:val="18"/>
+        </w:rPr>
+        <w:t>Syntax.</w:t>
+      </w:r>
+      <w:r>
+        <w:rPr>
+          <w:rFonts w:eastAsia="Times New Roman" w:cs="Consolas"/>
           <w:color w:val="2B91AF"/>
           <w:szCs w:val="18"/>
         </w:rPr>
@@ -2364,6 +2520,13 @@
       <w:r>
         <w:rPr>
           <w:rFonts w:eastAsia="Times New Roman" w:cs="Consolas"/>
+          <w:szCs w:val="18"/>
+        </w:rPr>
+        <w:t>Syntax.</w:t>
+      </w:r>
+      <w:r>
+        <w:rPr>
+          <w:rFonts w:eastAsia="Times New Roman" w:cs="Consolas"/>
           <w:color w:val="2B91AF"/>
           <w:szCs w:val="18"/>
         </w:rPr>
@@ -2432,12 +2595,14 @@
       <w:r>
         <w:t xml:space="preserve">Examine the </w:t>
       </w:r>
-      <w:r>
-        <w:rPr>
-          <w:b/>
-        </w:rPr>
-        <w:t>Begin</w:t>
-      </w:r>
+      <w:proofErr w:type="spellStart"/>
+      <w:r>
+        <w:rPr>
+          <w:b/>
+        </w:rPr>
+        <w:t>BlockStatement</w:t>
+      </w:r>
+      <w:proofErr w:type="spellEnd"/>
       <w:r>
         <w:t xml:space="preserve"> property.</w:t>
       </w:r>
@@ -2451,6 +2616,7 @@
         </w:numPr>
       </w:pPr>
       <w:r>
+        <w:lastRenderedPageBreak/>
         <w:t xml:space="preserve">Note </w:t>
       </w:r>
       <w:r>
@@ -2575,7 +2741,6 @@
         </w:numPr>
       </w:pPr>
       <w:r>
-        <w:lastRenderedPageBreak/>
         <w:t xml:space="preserve">Note the </w:t>
       </w:r>
       <w:r>
@@ -2662,6 +2827,13 @@
       <w:r>
         <w:rPr>
           <w:rFonts w:eastAsia="Times New Roman" w:cs="Consolas"/>
+          <w:szCs w:val="18"/>
+        </w:rPr>
+        <w:t>Syntax.</w:t>
+      </w:r>
+      <w:r>
+        <w:rPr>
+          <w:rFonts w:eastAsia="Times New Roman" w:cs="Consolas"/>
           <w:color w:val="2B91AF"/>
           <w:szCs w:val="18"/>
         </w:rPr>
@@ -2688,7 +2860,21 @@
           <w:szCs w:val="18"/>
         </w:rPr>
         <w:br/>
-        <w:t xml:space="preserve">                mainDeclaration.Begin.ParameterList.Parameters(0)</w:t>
+        <w:t xml:space="preserve">     </w:t>
+      </w:r>
+      <w:r>
+        <w:rPr>
+          <w:rFonts w:eastAsia="Times New Roman" w:cs="Consolas"/>
+          <w:szCs w:val="18"/>
+        </w:rPr>
+        <w:t xml:space="preserve">           mainDeclaration.BlockStatement</w:t>
+      </w:r>
+      <w:r>
+        <w:rPr>
+          <w:rFonts w:eastAsia="Times New Roman" w:cs="Consolas"/>
+          <w:szCs w:val="18"/>
+        </w:rPr>
+        <w:t>.ParameterList.Parameters(0)</w:t>
       </w:r>
     </w:p>
     <w:p>
@@ -2784,15 +2970,7 @@
         <w:t>and/</w:t>
       </w:r>
       <w:r>
-        <w:t xml:space="preserve">or array rank </w:t>
-      </w:r>
-      <w:proofErr w:type="spellStart"/>
-      <w:r>
-        <w:t>specifier</w:t>
-      </w:r>
-      <w:proofErr w:type="spellEnd"/>
-      <w:r>
-        <w:t xml:space="preserve"> (</w:t>
+        <w:t>or array rank specifier (</w:t>
       </w:r>
       <w:proofErr w:type="spellStart"/>
       <w:proofErr w:type="gramStart"/>
@@ -2941,6 +3119,8 @@
       <w:r>
         <w:t>Your program should look like this now:</w:t>
       </w:r>
+      <w:bookmarkStart w:id="0" w:name="_GoBack"/>
+      <w:bookmarkEnd w:id="0"/>
     </w:p>
     <w:p>
       <w:pPr>
@@ -2972,7 +3152,14 @@
           <w:color w:val="0000FF"/>
           <w:szCs w:val="18"/>
         </w:rPr>
-        <w:br/>
+        <w:t xml:space="preserve">Imports </w:t>
+      </w:r>
+      <w:r>
+        <w:rPr>
+          <w:rFonts w:eastAsia="Times New Roman" w:cs="Consolas"/>
+          <w:szCs w:val="18"/>
+        </w:rPr>
+        <w:t>Microsoft.CodeAnalyis</w:t>
       </w:r>
       <w:r>
         <w:rPr>
@@ -2980,6 +3167,38 @@
           <w:color w:val="0000FF"/>
           <w:szCs w:val="18"/>
         </w:rPr>
+        <w:br/>
+        <w:t xml:space="preserve">Imports </w:t>
+      </w:r>
+      <w:r>
+        <w:rPr>
+          <w:rFonts w:eastAsia="Times New Roman" w:cs="Consolas"/>
+          <w:szCs w:val="18"/>
+        </w:rPr>
+        <w:t>Microsoft.CodeAnalysis.VisualBasic</w:t>
+      </w:r>
+      <w:r>
+        <w:rPr>
+          <w:rFonts w:eastAsia="Times New Roman" w:cs="Consolas"/>
+          <w:color w:val="0000FF"/>
+          <w:szCs w:val="18"/>
+        </w:rPr>
+        <w:br/>
+      </w:r>
+      <w:r>
+        <w:rPr>
+          <w:rFonts w:eastAsia="Times New Roman" w:cs="Consolas"/>
+          <w:color w:val="0000FF"/>
+          <w:szCs w:val="18"/>
+        </w:rPr>
+        <w:br/>
+      </w:r>
+      <w:r>
+        <w:rPr>
+          <w:rFonts w:eastAsia="Times New Roman" w:cs="Consolas"/>
+          <w:color w:val="0000FF"/>
+          <w:szCs w:val="18"/>
+        </w:rPr>
         <w:t>Module</w:t>
       </w:r>
       <w:r>
@@ -3389,6 +3608,13 @@
       <w:r>
         <w:rPr>
           <w:rFonts w:eastAsia="Times New Roman" w:cs="Consolas"/>
+          <w:szCs w:val="18"/>
+        </w:rPr>
+        <w:t>Syntax.</w:t>
+      </w:r>
+      <w:r>
+        <w:rPr>
+          <w:rFonts w:eastAsia="Times New Roman" w:cs="Consolas"/>
           <w:color w:val="2B91AF"/>
           <w:szCs w:val="18"/>
         </w:rPr>
@@ -3515,6 +3741,13 @@
       <w:r>
         <w:rPr>
           <w:rFonts w:eastAsia="Times New Roman" w:cs="Consolas"/>
+          <w:szCs w:val="18"/>
+        </w:rPr>
+        <w:t>Syntax.</w:t>
+      </w:r>
+      <w:r>
+        <w:rPr>
+          <w:rFonts w:eastAsia="Times New Roman" w:cs="Consolas"/>
           <w:color w:val="2B91AF"/>
           <w:szCs w:val="18"/>
         </w:rPr>
@@ -3590,6 +3823,13 @@
       <w:r>
         <w:rPr>
           <w:rFonts w:eastAsia="Times New Roman" w:cs="Consolas"/>
+          <w:szCs w:val="18"/>
+        </w:rPr>
+        <w:t>Syntax.</w:t>
+      </w:r>
+      <w:r>
+        <w:rPr>
+          <w:rFonts w:eastAsia="Times New Roman" w:cs="Consolas"/>
           <w:color w:val="2B91AF"/>
           <w:szCs w:val="18"/>
         </w:rPr>
@@ -3708,6 +3948,13 @@
       <w:r>
         <w:rPr>
           <w:rFonts w:eastAsia="Times New Roman" w:cs="Consolas"/>
+          <w:szCs w:val="18"/>
+        </w:rPr>
+        <w:t>Syntax.</w:t>
+      </w:r>
+      <w:r>
+        <w:rPr>
+          <w:rFonts w:eastAsia="Times New Roman" w:cs="Consolas"/>
           <w:color w:val="2B91AF"/>
           <w:szCs w:val="18"/>
         </w:rPr>
@@ -3783,6 +4030,13 @@
       <w:r>
         <w:rPr>
           <w:rFonts w:eastAsia="Times New Roman" w:cs="Consolas"/>
+          <w:szCs w:val="18"/>
+        </w:rPr>
+        <w:t>Syntax.</w:t>
+      </w:r>
+      <w:r>
+        <w:rPr>
+          <w:rFonts w:eastAsia="Times New Roman" w:cs="Consolas"/>
           <w:color w:val="2B91AF"/>
           <w:szCs w:val="18"/>
         </w:rPr>
@@ -3823,7 +4077,21 @@
           <w:rFonts w:eastAsia="Times New Roman" w:cs="Consolas"/>
           <w:szCs w:val="18"/>
         </w:rPr>
-        <w:t>.Begin.ParameterList.Parameters(0)</w:t>
+        <w:t>.</w:t>
+      </w:r>
+      <w:r>
+        <w:rPr>
+          <w:rFonts w:eastAsia="Times New Roman" w:cs="Consolas"/>
+          <w:szCs w:val="18"/>
+        </w:rPr>
+        <w:t>BlockStatement</w:t>
+      </w:r>
+      <w:r>
+        <w:rPr>
+          <w:rFonts w:eastAsia="Times New Roman" w:cs="Consolas"/>
+          <w:szCs w:val="18"/>
+        </w:rPr>
+        <w:t>.ParameterList.Parameters(0)</w:t>
       </w:r>
       <w:r>
         <w:rPr>
@@ -3936,13 +4204,8 @@
       </w:r>
       <w:proofErr w:type="spellEnd"/>
       <w:r>
-        <w:t xml:space="preserve">. These methods should be immediately familiar to anyone familiar with </w:t>
-      </w:r>
-      <w:proofErr w:type="spellStart"/>
-      <w:r>
-        <w:t>XPath</w:t>
-      </w:r>
-      <w:proofErr w:type="spellEnd"/>
+        <w:t>. These methods should be immediately familiar to anyone familiar with XPath</w:t>
+      </w:r>
       <w:r>
         <w:t>.</w:t>
       </w:r>
@@ -4071,6 +4334,7 @@
         </w:numPr>
       </w:pPr>
       <w:r>
+        <w:lastRenderedPageBreak/>
         <w:t xml:space="preserve">Add the following statements to the end of the </w:t>
       </w:r>
       <w:r>
@@ -4137,7 +4401,6 @@
           <w:color w:val="0000FF"/>
           <w:szCs w:val="18"/>
         </w:rPr>
-        <w:lastRenderedPageBreak/>
         <w:t>Dim</w:t>
       </w:r>
       <w:r>
@@ -4213,6 +4476,13 @@
           <w:szCs w:val="18"/>
         </w:rPr>
         <w:t> </w:t>
+      </w:r>
+      <w:r>
+        <w:rPr>
+          <w:rFonts w:eastAsia="Times New Roman" w:cs="Consolas"/>
+          <w:szCs w:val="18"/>
+        </w:rPr>
+        <w:t>Syntax.</w:t>
       </w:r>
       <w:r>
         <w:rPr>
@@ -4758,32 +5028,83 @@
         </w:numPr>
       </w:pPr>
       <w:r>
-        <w:t xml:space="preserve">Enter the following line at the top of your </w:t>
-      </w:r>
-      <w:r>
-        <w:rPr>
-          <w:b/>
-        </w:rPr>
-        <w:t>Module1.vb</w:t>
-      </w:r>
-      <w:r>
-        <w:t xml:space="preserve"> file:</w:t>
-      </w:r>
-    </w:p>
-    <w:p>
-      <w:pPr>
-        <w:pStyle w:val="Code"/>
-        <w:rPr>
-          <w:szCs w:val="18"/>
-        </w:rPr>
-      </w:pPr>
-      <w:r>
-        <w:rPr>
-          <w:rFonts w:eastAsia="Times New Roman" w:cs="Consolas"/>
-          <w:color w:val="0000FF"/>
-          <w:szCs w:val="18"/>
-        </w:rPr>
-        <w:t>Option Strict Off</w:t>
+        <w:t xml:space="preserve">Add references for </w:t>
+      </w:r>
+      <w:proofErr w:type="spellStart"/>
+      <w:r>
+        <w:t>Microsoft.CodeAnalysis</w:t>
+      </w:r>
+      <w:proofErr w:type="spellEnd"/>
+      <w:r>
+        <w:t xml:space="preserve"> and </w:t>
+      </w:r>
+      <w:proofErr w:type="spellStart"/>
+      <w:r>
+        <w:t>Microsoft.CodeAnalysis.VisualBasic</w:t>
+      </w:r>
+      <w:proofErr w:type="spellEnd"/>
+      <w:r>
+        <w:t xml:space="preserve"> to the project.</w:t>
+      </w:r>
+    </w:p>
+    <w:p>
+      <w:pPr>
+        <w:pStyle w:val="ListParagraph"/>
+        <w:numPr>
+          <w:ilvl w:val="1"/>
+          <w:numId w:val="19"/>
+        </w:numPr>
+      </w:pPr>
+      <w:r>
+        <w:t xml:space="preserve">These libraries are located inside </w:t>
+      </w:r>
+      <w:proofErr w:type="spellStart"/>
+      <w:r>
+        <w:t>MSBuild</w:t>
+      </w:r>
+      <w:proofErr w:type="spellEnd"/>
+      <w:r>
+        <w:t>. Common Locations are the following:</w:t>
+      </w:r>
+    </w:p>
+    <w:p>
+      <w:pPr>
+        <w:pStyle w:val="ListParagraph"/>
+        <w:numPr>
+          <w:ilvl w:val="2"/>
+          <w:numId w:val="19"/>
+        </w:numPr>
+      </w:pPr>
+      <w:r>
+        <w:t>“\Program Files (x86)\</w:t>
+      </w:r>
+      <w:proofErr w:type="spellStart"/>
+      <w:r>
+        <w:t>MSBuild</w:t>
+      </w:r>
+      <w:proofErr w:type="spellEnd"/>
+      <w:r>
+        <w:t>\14.0\Bin\Microsoft.CodeAnalysis.dll”</w:t>
+      </w:r>
+    </w:p>
+    <w:p>
+      <w:pPr>
+        <w:pStyle w:val="ListParagraph"/>
+        <w:numPr>
+          <w:ilvl w:val="2"/>
+          <w:numId w:val="19"/>
+        </w:numPr>
+      </w:pPr>
+      <w:r>
+        <w:t>“\Program Files (x86)\</w:t>
+      </w:r>
+      <w:proofErr w:type="spellStart"/>
+      <w:r>
+        <w:t>MSBuild</w:t>
+      </w:r>
+      <w:proofErr w:type="spellEnd"/>
+      <w:r>
+        <w:t>\14.0\Bin\Microsoft.CodeAnalysis.VisualBasic.dll”</w:t>
       </w:r>
     </w:p>
     <w:p>
@@ -4795,304 +5116,34 @@
         </w:numPr>
       </w:pPr>
       <w:r>
-        <w:t xml:space="preserve">Enter the following code into your </w:t>
-      </w:r>
-      <w:r>
-        <w:rPr>
-          <w:b/>
-        </w:rPr>
-        <w:t>Main</w:t>
-      </w:r>
-      <w:r>
-        <w:t xml:space="preserve"> method:</w:t>
+        <w:t xml:space="preserve">Enter the following line at the top of your </w:t>
+      </w:r>
+      <w:r>
+        <w:rPr>
+          <w:b/>
+        </w:rPr>
+        <w:t>Module1.vb</w:t>
+      </w:r>
+      <w:r>
+        <w:t xml:space="preserve"> file:</w:t>
       </w:r>
     </w:p>
     <w:p>
       <w:pPr>
         <w:pStyle w:val="Code"/>
-        <w:ind w:left="360"/>
-        <w:rPr>
-          <w:szCs w:val="18"/>
-        </w:rPr>
-      </w:pPr>
-      <w:r>
-        <w:rPr>
-          <w:rFonts w:cs="Consolas"/>
-          <w:color w:val="000000"/>
-          <w:szCs w:val="18"/>
-        </w:rPr>
-        <w:lastRenderedPageBreak/>
-        <w:t xml:space="preserve">        </w:t>
-      </w:r>
-      <w:r>
-        <w:rPr>
-          <w:rFonts w:cs="Consolas"/>
+        <w:rPr>
+          <w:rFonts w:eastAsia="Times New Roman" w:cs="Consolas"/>
           <w:color w:val="0000FF"/>
           <w:szCs w:val="18"/>
         </w:rPr>
-        <w:t>Dim</w:t>
-      </w:r>
-      <w:r>
-        <w:rPr>
-          <w:rFonts w:cs="Consolas"/>
-          <w:color w:val="000000"/>
-          <w:szCs w:val="18"/>
-        </w:rPr>
-        <w:t xml:space="preserve"> tree </w:t>
-      </w:r>
-      <w:r>
-        <w:rPr>
-          <w:rFonts w:cs="Consolas"/>
+      </w:pPr>
+      <w:r>
+        <w:rPr>
+          <w:rFonts w:eastAsia="Times New Roman" w:cs="Consolas"/>
           <w:color w:val="0000FF"/>
           <w:szCs w:val="18"/>
         </w:rPr>
-        <w:t>As</w:t>
-      </w:r>
-      <w:r>
-        <w:rPr>
-          <w:rFonts w:cs="Consolas"/>
-          <w:color w:val="000000"/>
-          <w:szCs w:val="18"/>
-        </w:rPr>
-        <w:t xml:space="preserve"> </w:t>
-      </w:r>
-      <w:r>
-        <w:rPr>
-          <w:rFonts w:cs="Consolas"/>
-          <w:color w:val="2B91AF"/>
-          <w:szCs w:val="18"/>
-        </w:rPr>
-        <w:t>SyntaxTree</w:t>
-      </w:r>
-      <w:r>
-        <w:rPr>
-          <w:rFonts w:cs="Consolas"/>
-          <w:color w:val="000000"/>
-          <w:szCs w:val="18"/>
-        </w:rPr>
-        <w:t xml:space="preserve"> = </w:t>
-      </w:r>
-      <w:r>
-        <w:rPr>
-          <w:rFonts w:cs="Consolas"/>
-          <w:color w:val="2B91AF"/>
-          <w:szCs w:val="18"/>
-        </w:rPr>
-        <w:t>VisualBasicSyntaxTree</w:t>
-      </w:r>
-      <w:r>
-        <w:rPr>
-          <w:rFonts w:cs="Consolas"/>
-          <w:color w:val="000000"/>
-          <w:szCs w:val="18"/>
-        </w:rPr>
-        <w:t>.ParseText(</w:t>
-      </w:r>
-      <w:r>
-        <w:rPr>
-          <w:rFonts w:cs="Consolas"/>
-          <w:color w:val="000000"/>
-          <w:szCs w:val="18"/>
-        </w:rPr>
-        <w:br/>
-      </w:r>
-      <w:r>
-        <w:rPr>
-          <w:rFonts w:cs="Consolas"/>
-          <w:color w:val="A31515"/>
-          <w:szCs w:val="18"/>
-        </w:rPr>
-        <w:t>"</w:t>
-      </w:r>
-      <w:r>
-        <w:rPr>
-          <w:rFonts w:cs="Consolas"/>
-          <w:color w:val="A31515"/>
-          <w:szCs w:val="18"/>
-        </w:rPr>
-        <w:t>Imports Microsoft.VisualBasic</w:t>
-      </w:r>
-      <w:r>
-        <w:rPr>
-          <w:rFonts w:cs="Consolas"/>
-          <w:color w:val="A31515"/>
-          <w:szCs w:val="18"/>
-        </w:rPr>
-        <w:br/>
-        <w:t>Imports System</w:t>
-      </w:r>
-      <w:r>
-        <w:rPr>
-          <w:rFonts w:cs="Consolas"/>
-          <w:color w:val="A31515"/>
-          <w:szCs w:val="18"/>
-        </w:rPr>
-        <w:br/>
-        <w:t>Imports System.Collections</w:t>
-      </w:r>
-      <w:r>
-        <w:rPr>
-          <w:rFonts w:cs="Consolas"/>
-          <w:color w:val="A31515"/>
-          <w:szCs w:val="18"/>
-        </w:rPr>
-        <w:br/>
-        <w:t>Imports Microsoft.Win32</w:t>
-      </w:r>
-      <w:r>
-        <w:rPr>
-          <w:rFonts w:cs="Consolas"/>
-          <w:color w:val="A31515"/>
-          <w:szCs w:val="18"/>
-        </w:rPr>
-        <w:br/>
-        <w:t>Imports System.Linq</w:t>
-      </w:r>
-      <w:r>
-        <w:rPr>
-          <w:rFonts w:cs="Consolas"/>
-          <w:color w:val="A31515"/>
-          <w:szCs w:val="18"/>
-        </w:rPr>
-        <w:br/>
-        <w:t>Imports System.Text</w:t>
-      </w:r>
-      <w:r>
-        <w:rPr>
-          <w:rFonts w:cs="Consolas"/>
-          <w:color w:val="A31515"/>
-          <w:szCs w:val="18"/>
-        </w:rPr>
-        <w:br/>
-        <w:t>Imports Microsoft.CodeAnalysis</w:t>
-      </w:r>
-      <w:r>
-        <w:rPr>
-          <w:rFonts w:cs="Consolas"/>
-          <w:color w:val="A31515"/>
-          <w:szCs w:val="18"/>
-        </w:rPr>
-        <w:br/>
-        <w:t>Imports System.ComponentModel</w:t>
-      </w:r>
-      <w:r>
-        <w:rPr>
-          <w:rFonts w:cs="Consolas"/>
-          <w:color w:val="A31515"/>
-          <w:szCs w:val="18"/>
-        </w:rPr>
-        <w:br/>
-        <w:t>Imports System.Runtime.CompilerServices</w:t>
-      </w:r>
-      <w:r>
-        <w:rPr>
-          <w:rFonts w:cs="Consolas"/>
-          <w:color w:val="A31515"/>
-          <w:szCs w:val="18"/>
-        </w:rPr>
-        <w:br/>
-        <w:t>Imports Microsoft.CodeAnalysis.VisualBasic</w:t>
-      </w:r>
-      <w:r>
-        <w:rPr>
-          <w:rFonts w:cs="Consolas"/>
-          <w:color w:val="A31515"/>
-          <w:szCs w:val="18"/>
-        </w:rPr>
-        <w:br/>
-      </w:r>
-      <w:r>
-        <w:rPr>
-          <w:rFonts w:cs="Consolas"/>
-          <w:color w:val="A31515"/>
-          <w:szCs w:val="18"/>
-        </w:rPr>
-        <w:br/>
-        <w:t>Namespace HelloWorld</w:t>
-      </w:r>
-      <w:r>
-        <w:rPr>
-          <w:rFonts w:cs="Consolas"/>
-          <w:color w:val="A31515"/>
-          <w:szCs w:val="18"/>
-        </w:rPr>
-        <w:br/>
-        <w:t xml:space="preserve">    Module Program</w:t>
-      </w:r>
-      <w:r>
-        <w:rPr>
-          <w:rFonts w:cs="Consolas"/>
-          <w:color w:val="A31515"/>
-          <w:szCs w:val="18"/>
-        </w:rPr>
-        <w:br/>
-        <w:t xml:space="preserve">        Sub Main(args As String())</w:t>
-      </w:r>
-      <w:r>
-        <w:rPr>
-          <w:rFonts w:cs="Consolas"/>
-          <w:color w:val="A31515"/>
-          <w:szCs w:val="18"/>
-        </w:rPr>
-        <w:br/>
-        <w:t xml:space="preserve">           Console.WriteLine(""Hello, World!"")</w:t>
-      </w:r>
-      <w:r>
-        <w:rPr>
-          <w:rFonts w:cs="Consolas"/>
-          <w:color w:val="A31515"/>
-          <w:szCs w:val="18"/>
-        </w:rPr>
-        <w:br/>
-        <w:t xml:space="preserve">        End Sub</w:t>
-      </w:r>
-      <w:r>
-        <w:rPr>
-          <w:rFonts w:cs="Consolas"/>
-          <w:color w:val="A31515"/>
-          <w:szCs w:val="18"/>
-        </w:rPr>
-        <w:br/>
-        <w:t xml:space="preserve">    End Module</w:t>
-      </w:r>
-      <w:r>
-        <w:rPr>
-          <w:rFonts w:cs="Consolas"/>
-          <w:color w:val="A31515"/>
-          <w:szCs w:val="18"/>
-        </w:rPr>
-        <w:br/>
-        <w:t>End Namespace"</w:t>
-      </w:r>
-      <w:r>
-        <w:rPr>
-          <w:rFonts w:cs="Consolas"/>
-          <w:color w:val="000000"/>
-          <w:szCs w:val="18"/>
-        </w:rPr>
-        <w:t>)</w:t>
-      </w:r>
-      <w:r>
-        <w:rPr>
-          <w:rFonts w:cs="Consolas"/>
-          <w:color w:val="000000"/>
-          <w:szCs w:val="18"/>
-        </w:rPr>
-        <w:br/>
-      </w:r>
-      <w:r>
-        <w:rPr>
-          <w:rFonts w:eastAsia="Times New Roman" w:cs="Consolas"/>
-          <w:szCs w:val="18"/>
-        </w:rPr>
-        <w:br/>
-      </w:r>
-      <w:r>
-        <w:rPr>
-          <w:rFonts w:eastAsia="Times New Roman" w:cs="Consolas"/>
-          <w:szCs w:val="18"/>
-        </w:rPr>
-        <w:t>        </w:t>
+        <w:t>Option Strict Off</w:t>
       </w:r>
       <w:r>
         <w:rPr>
@@ -5100,14 +5151,7 @@
           <w:color w:val="0000FF"/>
           <w:szCs w:val="18"/>
         </w:rPr>
-        <w:t>Dim</w:t>
-      </w:r>
-      <w:r>
-        <w:rPr>
-          <w:rFonts w:eastAsia="Times New Roman" w:cs="Consolas"/>
-          <w:szCs w:val="18"/>
-        </w:rPr>
-        <w:t> root </w:t>
+        <w:br/>
       </w:r>
       <w:r>
         <w:rPr>
@@ -5115,36 +5159,30 @@
           <w:color w:val="0000FF"/>
           <w:szCs w:val="18"/>
         </w:rPr>
-        <w:t>As</w:t>
-      </w:r>
-      <w:r>
-        <w:rPr>
-          <w:rFonts w:eastAsia="Times New Roman" w:cs="Consolas"/>
-          <w:szCs w:val="18"/>
-        </w:rPr>
-        <w:t> </w:t>
-      </w:r>
-      <w:r>
-        <w:rPr>
-          <w:rFonts w:eastAsia="Times New Roman" w:cs="Consolas"/>
-          <w:color w:val="2B91AF"/>
-          <w:szCs w:val="18"/>
-        </w:rPr>
-        <w:t>CompilationUnitSyntax</w:t>
-      </w:r>
-      <w:r>
-        <w:rPr>
-          <w:rFonts w:eastAsia="Times New Roman" w:cs="Consolas"/>
-          <w:szCs w:val="18"/>
-        </w:rPr>
-        <w:t> = tree.</w:t>
-      </w:r>
-      <w:r>
-        <w:rPr>
-          <w:rFonts w:eastAsia="Times New Roman" w:cs="Consolas"/>
-          <w:szCs w:val="18"/>
-        </w:rPr>
-        <w:t>GetRoot()</w:t>
+        <w:t xml:space="preserve">Imports </w:t>
+      </w:r>
+      <w:r>
+        <w:rPr>
+          <w:rFonts w:eastAsia="Times New Roman" w:cs="Consolas"/>
+          <w:szCs w:val="18"/>
+        </w:rPr>
+        <w:t>Microsoft.CodeAnalysis</w:t>
+      </w:r>
+      <w:r>
+        <w:rPr>
+          <w:rFonts w:eastAsia="Times New Roman" w:cs="Consolas"/>
+          <w:color w:val="0000FF"/>
+          <w:szCs w:val="18"/>
+        </w:rPr>
+        <w:br/>
+        <w:t xml:space="preserve">Imports </w:t>
+      </w:r>
+      <w:r>
+        <w:rPr>
+          <w:rFonts w:eastAsia="Times New Roman" w:cs="Consolas"/>
+          <w:szCs w:val="18"/>
+        </w:rPr>
+        <w:t>Microsoft.CodeAnalysis.VisualBasic</w:t>
       </w:r>
     </w:p>
     <w:p>
@@ -5156,28 +5194,363 @@
         </w:numPr>
       </w:pPr>
       <w:r>
-        <w:t>Note that this source text contains</w:t>
-      </w:r>
-      <w:r>
-        <w:t xml:space="preserve"> a long list</w:t>
-      </w:r>
-      <w:r>
-        <w:t xml:space="preserve"> of</w:t>
-      </w:r>
-      <w:r>
+        <w:t xml:space="preserve">Enter the following code into your </w:t>
+      </w:r>
+      <w:r>
+        <w:rPr>
+          <w:b/>
+        </w:rPr>
+        <w:t>Main</w:t>
+      </w:r>
+      <w:r>
+        <w:t xml:space="preserve"> method:</w:t>
+      </w:r>
+    </w:p>
+    <w:p>
+      <w:pPr>
+        <w:pStyle w:val="Code"/>
+        <w:ind w:left="360"/>
+        <w:rPr>
+          <w:szCs w:val="18"/>
+        </w:rPr>
+      </w:pPr>
+      <w:r>
+        <w:rPr>
+          <w:rFonts w:cs="Consolas"/>
+          <w:color w:val="000000"/>
+          <w:szCs w:val="18"/>
+        </w:rPr>
+        <w:lastRenderedPageBreak/>
+        <w:t xml:space="preserve">        </w:t>
+      </w:r>
+      <w:r>
+        <w:rPr>
+          <w:rFonts w:cs="Consolas"/>
+          <w:color w:val="0000FF"/>
+          <w:szCs w:val="18"/>
+        </w:rPr>
+        <w:t>Dim</w:t>
+      </w:r>
+      <w:r>
+        <w:rPr>
+          <w:rFonts w:cs="Consolas"/>
+          <w:color w:val="000000"/>
+          <w:szCs w:val="18"/>
+        </w:rPr>
+        <w:t xml:space="preserve"> tree </w:t>
+      </w:r>
+      <w:r>
+        <w:rPr>
+          <w:rFonts w:cs="Consolas"/>
+          <w:color w:val="0000FF"/>
+          <w:szCs w:val="18"/>
+        </w:rPr>
+        <w:t>As</w:t>
+      </w:r>
+      <w:r>
+        <w:rPr>
+          <w:rFonts w:cs="Consolas"/>
+          <w:color w:val="000000"/>
+          <w:szCs w:val="18"/>
+        </w:rPr>
         <w:t xml:space="preserve"> </w:t>
       </w:r>
       <w:r>
         <w:rPr>
-          <w:b/>
-        </w:rPr>
-        <w:t>Imports</w:t>
-      </w:r>
-      <w:r>
-        <w:t xml:space="preserve"> statements</w:t>
-      </w:r>
-      <w:r>
-        <w:t>.</w:t>
+          <w:rFonts w:cs="Consolas"/>
+          <w:color w:val="2B91AF"/>
+          <w:szCs w:val="18"/>
+        </w:rPr>
+        <w:t>SyntaxTree</w:t>
+      </w:r>
+      <w:r>
+        <w:rPr>
+          <w:rFonts w:cs="Consolas"/>
+          <w:color w:val="000000"/>
+          <w:szCs w:val="18"/>
+        </w:rPr>
+        <w:t xml:space="preserve"> = </w:t>
+      </w:r>
+      <w:r>
+        <w:rPr>
+          <w:rFonts w:cs="Consolas"/>
+          <w:color w:val="2B91AF"/>
+          <w:szCs w:val="18"/>
+        </w:rPr>
+        <w:t>VisualBasicSyntaxTree</w:t>
+      </w:r>
+      <w:r>
+        <w:rPr>
+          <w:rFonts w:cs="Consolas"/>
+          <w:color w:val="000000"/>
+          <w:szCs w:val="18"/>
+        </w:rPr>
+        <w:t>.ParseText(</w:t>
+      </w:r>
+      <w:r>
+        <w:rPr>
+          <w:rFonts w:cs="Consolas"/>
+          <w:color w:val="000000"/>
+          <w:szCs w:val="18"/>
+        </w:rPr>
+        <w:br/>
+      </w:r>
+      <w:r>
+        <w:rPr>
+          <w:rFonts w:cs="Consolas"/>
+          <w:color w:val="A31515"/>
+          <w:szCs w:val="18"/>
+        </w:rPr>
+        <w:t>"</w:t>
+      </w:r>
+      <w:r>
+        <w:rPr>
+          <w:rFonts w:cs="Consolas"/>
+          <w:color w:val="A31515"/>
+          <w:szCs w:val="18"/>
+        </w:rPr>
+        <w:t>Imports Microsoft.VisualBasic</w:t>
+      </w:r>
+      <w:r>
+        <w:rPr>
+          <w:rFonts w:cs="Consolas"/>
+          <w:color w:val="A31515"/>
+          <w:szCs w:val="18"/>
+        </w:rPr>
+        <w:br/>
+        <w:t>Imports System</w:t>
+      </w:r>
+      <w:r>
+        <w:rPr>
+          <w:rFonts w:cs="Consolas"/>
+          <w:color w:val="A31515"/>
+          <w:szCs w:val="18"/>
+        </w:rPr>
+        <w:br/>
+        <w:t>Imports System.Collections</w:t>
+      </w:r>
+      <w:r>
+        <w:rPr>
+          <w:rFonts w:cs="Consolas"/>
+          <w:color w:val="A31515"/>
+          <w:szCs w:val="18"/>
+        </w:rPr>
+        <w:br/>
+        <w:t>Imports Microsoft.Win32</w:t>
+      </w:r>
+      <w:r>
+        <w:rPr>
+          <w:rFonts w:cs="Consolas"/>
+          <w:color w:val="A31515"/>
+          <w:szCs w:val="18"/>
+        </w:rPr>
+        <w:br/>
+        <w:t>Imports System.Linq</w:t>
+      </w:r>
+      <w:r>
+        <w:rPr>
+          <w:rFonts w:cs="Consolas"/>
+          <w:color w:val="A31515"/>
+          <w:szCs w:val="18"/>
+        </w:rPr>
+        <w:br/>
+        <w:t>Imports System.Text</w:t>
+      </w:r>
+      <w:r>
+        <w:rPr>
+          <w:rFonts w:cs="Consolas"/>
+          <w:color w:val="A31515"/>
+          <w:szCs w:val="18"/>
+        </w:rPr>
+        <w:br/>
+        <w:t>Imports Microsoft.CodeAnalysis</w:t>
+      </w:r>
+      <w:r>
+        <w:rPr>
+          <w:rFonts w:cs="Consolas"/>
+          <w:color w:val="A31515"/>
+          <w:szCs w:val="18"/>
+        </w:rPr>
+        <w:br/>
+        <w:t>Imports System.ComponentModel</w:t>
+      </w:r>
+      <w:r>
+        <w:rPr>
+          <w:rFonts w:cs="Consolas"/>
+          <w:color w:val="A31515"/>
+          <w:szCs w:val="18"/>
+        </w:rPr>
+        <w:br/>
+        <w:t>Imports System.Runtime.CompilerServices</w:t>
+      </w:r>
+      <w:r>
+        <w:rPr>
+          <w:rFonts w:cs="Consolas"/>
+          <w:color w:val="A31515"/>
+          <w:szCs w:val="18"/>
+        </w:rPr>
+        <w:br/>
+        <w:t>Imports Microsoft.CodeAnalysis.VisualBasic</w:t>
+      </w:r>
+      <w:r>
+        <w:rPr>
+          <w:rFonts w:cs="Consolas"/>
+          <w:color w:val="A31515"/>
+          <w:szCs w:val="18"/>
+        </w:rPr>
+        <w:br/>
+      </w:r>
+      <w:r>
+        <w:rPr>
+          <w:rFonts w:cs="Consolas"/>
+          <w:color w:val="A31515"/>
+          <w:szCs w:val="18"/>
+        </w:rPr>
+        <w:br/>
+        <w:t>Namespace HelloWorld</w:t>
+      </w:r>
+      <w:r>
+        <w:rPr>
+          <w:rFonts w:cs="Consolas"/>
+          <w:color w:val="A31515"/>
+          <w:szCs w:val="18"/>
+        </w:rPr>
+        <w:br/>
+        <w:t xml:space="preserve">    Module Program</w:t>
+      </w:r>
+      <w:r>
+        <w:rPr>
+          <w:rFonts w:cs="Consolas"/>
+          <w:color w:val="A31515"/>
+          <w:szCs w:val="18"/>
+        </w:rPr>
+        <w:br/>
+        <w:t xml:space="preserve">        Sub Main(args As String())</w:t>
+      </w:r>
+      <w:r>
+        <w:rPr>
+          <w:rFonts w:cs="Consolas"/>
+          <w:color w:val="A31515"/>
+          <w:szCs w:val="18"/>
+        </w:rPr>
+        <w:br/>
+        <w:t xml:space="preserve">           Console.WriteLine(""Hello, World!"")</w:t>
+      </w:r>
+      <w:r>
+        <w:rPr>
+          <w:rFonts w:cs="Consolas"/>
+          <w:color w:val="A31515"/>
+          <w:szCs w:val="18"/>
+        </w:rPr>
+        <w:br/>
+        <w:t xml:space="preserve">        End Sub</w:t>
+      </w:r>
+      <w:r>
+        <w:rPr>
+          <w:rFonts w:cs="Consolas"/>
+          <w:color w:val="A31515"/>
+          <w:szCs w:val="18"/>
+        </w:rPr>
+        <w:br/>
+        <w:t xml:space="preserve">    End Module</w:t>
+      </w:r>
+      <w:r>
+        <w:rPr>
+          <w:rFonts w:cs="Consolas"/>
+          <w:color w:val="A31515"/>
+          <w:szCs w:val="18"/>
+        </w:rPr>
+        <w:br/>
+        <w:t>End Namespace"</w:t>
+      </w:r>
+      <w:r>
+        <w:rPr>
+          <w:rFonts w:cs="Consolas"/>
+          <w:color w:val="000000"/>
+          <w:szCs w:val="18"/>
+        </w:rPr>
+        <w:t>)</w:t>
+      </w:r>
+      <w:r>
+        <w:rPr>
+          <w:rFonts w:cs="Consolas"/>
+          <w:color w:val="000000"/>
+          <w:szCs w:val="18"/>
+        </w:rPr>
+        <w:br/>
+      </w:r>
+      <w:r>
+        <w:rPr>
+          <w:rFonts w:eastAsia="Times New Roman" w:cs="Consolas"/>
+          <w:szCs w:val="18"/>
+        </w:rPr>
+        <w:br/>
+      </w:r>
+      <w:r>
+        <w:rPr>
+          <w:rFonts w:eastAsia="Times New Roman" w:cs="Consolas"/>
+          <w:szCs w:val="18"/>
+        </w:rPr>
+        <w:t>        </w:t>
+      </w:r>
+      <w:r>
+        <w:rPr>
+          <w:rFonts w:eastAsia="Times New Roman" w:cs="Consolas"/>
+          <w:color w:val="0000FF"/>
+          <w:szCs w:val="18"/>
+        </w:rPr>
+        <w:t>Dim</w:t>
+      </w:r>
+      <w:r>
+        <w:rPr>
+          <w:rFonts w:eastAsia="Times New Roman" w:cs="Consolas"/>
+          <w:szCs w:val="18"/>
+        </w:rPr>
+        <w:t> root </w:t>
+      </w:r>
+      <w:r>
+        <w:rPr>
+          <w:rFonts w:eastAsia="Times New Roman" w:cs="Consolas"/>
+          <w:color w:val="0000FF"/>
+          <w:szCs w:val="18"/>
+        </w:rPr>
+        <w:t>As</w:t>
+      </w:r>
+      <w:r>
+        <w:rPr>
+          <w:rFonts w:eastAsia="Times New Roman" w:cs="Consolas"/>
+          <w:szCs w:val="18"/>
+        </w:rPr>
+        <w:t> </w:t>
+      </w:r>
+      <w:r>
+        <w:rPr>
+          <w:rFonts w:eastAsia="Times New Roman" w:cs="Consolas"/>
+          <w:szCs w:val="18"/>
+        </w:rPr>
+        <w:t>Syntax.</w:t>
+      </w:r>
+      <w:r>
+        <w:rPr>
+          <w:rFonts w:eastAsia="Times New Roman" w:cs="Consolas"/>
+          <w:color w:val="2B91AF"/>
+          <w:szCs w:val="18"/>
+        </w:rPr>
+        <w:t>CompilationUnitSyntax</w:t>
+      </w:r>
+      <w:r>
+        <w:rPr>
+          <w:rFonts w:eastAsia="Times New Roman" w:cs="Consolas"/>
+          <w:szCs w:val="18"/>
+        </w:rPr>
+        <w:t> = tree.</w:t>
+      </w:r>
+      <w:r>
+        <w:rPr>
+          <w:rFonts w:eastAsia="Times New Roman" w:cs="Consolas"/>
+          <w:szCs w:val="18"/>
+        </w:rPr>
+        <w:t>GetRoot()</w:t>
       </w:r>
     </w:p>
     <w:p>
@@ -5189,6 +5562,39 @@
         </w:numPr>
       </w:pPr>
       <w:r>
+        <w:t>Note that this source text contains</w:t>
+      </w:r>
+      <w:r>
+        <w:t xml:space="preserve"> a long list</w:t>
+      </w:r>
+      <w:r>
+        <w:t xml:space="preserve"> of</w:t>
+      </w:r>
+      <w:r>
+        <w:t xml:space="preserve"> </w:t>
+      </w:r>
+      <w:r>
+        <w:rPr>
+          <w:b/>
+        </w:rPr>
+        <w:t>Imports</w:t>
+      </w:r>
+      <w:r>
+        <w:t xml:space="preserve"> statements</w:t>
+      </w:r>
+      <w:r>
+        <w:t>.</w:t>
+      </w:r>
+    </w:p>
+    <w:p>
+      <w:pPr>
+        <w:pStyle w:val="ListParagraph"/>
+        <w:numPr>
+          <w:ilvl w:val="0"/>
+          <w:numId w:val="19"/>
+        </w:numPr>
+      </w:pPr>
+      <w:r>
         <w:t>Add a new class file to the project.</w:t>
       </w:r>
     </w:p>
@@ -5260,7 +5666,13 @@
         </w:numPr>
       </w:pPr>
       <w:r>
-        <w:t xml:space="preserve">Enter the following line at the top of your </w:t>
+        <w:t>Enter the following line</w:t>
+      </w:r>
+      <w:r>
+        <w:t>s</w:t>
+      </w:r>
+      <w:r>
+        <w:t xml:space="preserve"> at the top of your </w:t>
       </w:r>
       <w:proofErr w:type="spellStart"/>
       <w:r>
@@ -5294,6 +5706,29 @@
           <w:szCs w:val="18"/>
         </w:rPr>
         <w:t>Option Strict Off</w:t>
+      </w:r>
+      <w:r>
+        <w:rPr>
+          <w:rFonts w:eastAsia="Times New Roman" w:cs="Consolas"/>
+          <w:color w:val="0000FF"/>
+          <w:szCs w:val="18"/>
+        </w:rPr>
+        <w:br/>
+      </w:r>
+      <w:r>
+        <w:rPr>
+          <w:rFonts w:eastAsia="Times New Roman" w:cs="Consolas"/>
+          <w:color w:val="0000FF"/>
+          <w:szCs w:val="18"/>
+        </w:rPr>
+        <w:t xml:space="preserve">Imports </w:t>
+      </w:r>
+      <w:r>
+        <w:rPr>
+          <w:rFonts w:eastAsia="Times New Roman" w:cs="Consolas"/>
+          <w:szCs w:val="18"/>
+        </w:rPr>
+        <w:t>Microsoft.CodeAnalysis.VisualBasic</w:t>
       </w:r>
     </w:p>
     <w:p>
@@ -5601,6 +6036,13 @@
       <w:r>
         <w:rPr>
           <w:rFonts w:eastAsia="Times New Roman" w:cs="Consolas"/>
+          <w:szCs w:val="18"/>
+        </w:rPr>
+        <w:t>Syntax.</w:t>
+      </w:r>
+      <w:r>
+        <w:rPr>
+          <w:rFonts w:eastAsia="Times New Roman" w:cs="Consolas"/>
           <w:color w:val="2B91AF"/>
           <w:szCs w:val="18"/>
         </w:rPr>
@@ -5636,19 +6078,19 @@
         <w:rPr>
           <w:b/>
         </w:rPr>
-        <w:t>MembersImport</w:t>
-      </w:r>
-      <w:r>
-        <w:rPr>
-          <w:b/>
-        </w:rPr>
-        <w:t>s</w:t>
-      </w:r>
-      <w:r>
-        <w:rPr>
-          <w:b/>
-        </w:rPr>
-        <w:t>Clause</w:t>
+        <w:t>Simpl</w:t>
+      </w:r>
+      <w:r>
+        <w:rPr>
+          <w:b/>
+        </w:rPr>
+        <w:t>e</w:t>
+      </w:r>
+      <w:r>
+        <w:rPr>
+          <w:b/>
+        </w:rPr>
+        <w:t>ImportsClause</w:t>
       </w:r>
       <w:proofErr w:type="spellEnd"/>
       <w:r>
@@ -5718,7 +6160,21 @@
           <w:rFonts w:eastAsia="Times New Roman" w:cs="Consolas"/>
           <w:szCs w:val="18"/>
         </w:rPr>
-        <w:t> VisitMembersImportsClause(</w:t>
+        <w:t> Visit</w:t>
+      </w:r>
+      <w:r>
+        <w:rPr>
+          <w:rFonts w:eastAsia="Times New Roman" w:cs="Consolas"/>
+          <w:szCs w:val="18"/>
+        </w:rPr>
+        <w:t>SimpleImportsClause</w:t>
+      </w:r>
+      <w:r>
+        <w:rPr>
+          <w:rFonts w:eastAsia="Times New Roman" w:cs="Consolas"/>
+          <w:szCs w:val="18"/>
+        </w:rPr>
+        <w:t>(</w:t>
       </w:r>
       <w:r>
         <w:rPr>
@@ -5749,7 +6205,7 @@
           <w:color w:val="2B91AF"/>
           <w:szCs w:val="18"/>
         </w:rPr>
-        <w:t>MembersImportsClauseSyntax</w:t>
+        <w:t>SimpleImportsClauseSyntax</w:t>
       </w:r>
       <w:r>
         <w:rPr>
@@ -5816,6 +6272,7 @@
         </w:numPr>
       </w:pPr>
       <w:r>
+        <w:lastRenderedPageBreak/>
         <w:t>Using IntelliSense, e</w:t>
       </w:r>
       <w:r>
@@ -5826,7 +6283,13 @@
         <w:rPr>
           <w:b/>
         </w:rPr>
-        <w:t>MembersImportsClause</w:t>
+        <w:t>SimpleImports</w:t>
+      </w:r>
+      <w:r>
+        <w:rPr>
+          <w:b/>
+        </w:rPr>
+        <w:t>Clause</w:t>
       </w:r>
       <w:r>
         <w:rPr>
@@ -5860,7 +6323,6 @@
         </w:numPr>
       </w:pPr>
       <w:r>
-        <w:lastRenderedPageBreak/>
         <w:t xml:space="preserve">Note the </w:t>
       </w:r>
       <w:r>
@@ -5906,7 +6368,13 @@
         <w:rPr>
           <w:b/>
         </w:rPr>
-        <w:t>MembersImportsClause</w:t>
+        <w:t>Simple</w:t>
+      </w:r>
+      <w:r>
+        <w:rPr>
+          <w:b/>
+        </w:rPr>
+        <w:t>ImportsClause</w:t>
       </w:r>
       <w:proofErr w:type="spellEnd"/>
       <w:r>
@@ -6177,7 +6645,14 @@
           <w:color w:val="0000FF"/>
           <w:szCs w:val="18"/>
         </w:rPr>
-        <w:br/>
+        <w:t xml:space="preserve">Imports </w:t>
+      </w:r>
+      <w:r>
+        <w:rPr>
+          <w:rFonts w:eastAsia="Times New Roman" w:cs="Consolas"/>
+          <w:szCs w:val="18"/>
+        </w:rPr>
+        <w:t>Microsoft.CodeAnalysis.VisualBasic</w:t>
       </w:r>
       <w:r>
         <w:rPr>
@@ -6185,6 +6660,22 @@
           <w:color w:val="0000FF"/>
           <w:szCs w:val="18"/>
         </w:rPr>
+        <w:br/>
+      </w:r>
+      <w:r>
+        <w:rPr>
+          <w:rFonts w:eastAsia="Times New Roman" w:cs="Consolas"/>
+          <w:color w:val="0000FF"/>
+          <w:szCs w:val="18"/>
+        </w:rPr>
+        <w:br/>
+      </w:r>
+      <w:r>
+        <w:rPr>
+          <w:rFonts w:eastAsia="Times New Roman" w:cs="Consolas"/>
+          <w:color w:val="0000FF"/>
+          <w:szCs w:val="18"/>
+        </w:rPr>
         <w:t>Public</w:t>
       </w:r>
       <w:r>
@@ -6365,6 +6856,13 @@
       <w:r>
         <w:rPr>
           <w:rFonts w:eastAsia="Times New Roman" w:cs="Consolas"/>
+          <w:szCs w:val="18"/>
+        </w:rPr>
+        <w:t>Syntax.</w:t>
+      </w:r>
+      <w:r>
+        <w:rPr>
+          <w:rFonts w:eastAsia="Times New Roman" w:cs="Consolas"/>
           <w:color w:val="2B91AF"/>
           <w:szCs w:val="18"/>
         </w:rPr>
@@ -6436,7 +6934,21 @@
           <w:rFonts w:eastAsia="Times New Roman" w:cs="Consolas"/>
           <w:szCs w:val="18"/>
         </w:rPr>
-        <w:t> VisitMembersImportsClause(</w:t>
+        <w:t> Visit</w:t>
+      </w:r>
+      <w:r>
+        <w:rPr>
+          <w:rFonts w:eastAsia="Times New Roman" w:cs="Consolas"/>
+          <w:szCs w:val="18"/>
+        </w:rPr>
+        <w:t>SimpleImportsCaluse</w:t>
+      </w:r>
+      <w:r>
+        <w:rPr>
+          <w:rFonts w:eastAsia="Times New Roman" w:cs="Consolas"/>
+          <w:szCs w:val="18"/>
+        </w:rPr>
+        <w:t>(</w:t>
       </w:r>
       <w:r>
         <w:rPr>
@@ -6474,7 +6986,15 @@
           <w:color w:val="2B91AF"/>
           <w:szCs w:val="18"/>
         </w:rPr>
-        <w:t>MembersImportsClauseSyntax</w:t>
+        <w:t>Simple</w:t>
+      </w:r>
+      <w:r>
+        <w:rPr>
+          <w:rFonts w:eastAsia="Times New Roman" w:cs="Consolas"/>
+          <w:color w:val="2B91AF"/>
+          <w:szCs w:val="18"/>
+        </w:rPr>
+        <w:t>ImportsClauseSyntax</w:t>
       </w:r>
       <w:r>
         <w:rPr>
@@ -7064,7 +7584,14 @@
           <w:color w:val="0000FF"/>
           <w:szCs w:val="18"/>
         </w:rPr>
-        <w:br/>
+        <w:t xml:space="preserve">Imports </w:t>
+      </w:r>
+      <w:r>
+        <w:rPr>
+          <w:rFonts w:eastAsia="Times New Roman" w:cs="Consolas"/>
+          <w:szCs w:val="18"/>
+        </w:rPr>
+        <w:t>Microsoft.CodeAnalysis</w:t>
       </w:r>
       <w:r>
         <w:rPr>
@@ -7072,6 +7599,38 @@
           <w:color w:val="0000FF"/>
           <w:szCs w:val="18"/>
         </w:rPr>
+        <w:br/>
+        <w:t xml:space="preserve">Imports </w:t>
+      </w:r>
+      <w:r>
+        <w:rPr>
+          <w:rFonts w:eastAsia="Times New Roman" w:cs="Consolas"/>
+          <w:szCs w:val="18"/>
+        </w:rPr>
+        <w:t>Microsoft.CodeAnalysis.VisualBasic</w:t>
+      </w:r>
+      <w:r>
+        <w:rPr>
+          <w:rFonts w:eastAsia="Times New Roman" w:cs="Consolas"/>
+          <w:color w:val="0000FF"/>
+          <w:szCs w:val="18"/>
+        </w:rPr>
+        <w:br/>
+      </w:r>
+      <w:r>
+        <w:rPr>
+          <w:rFonts w:eastAsia="Times New Roman" w:cs="Consolas"/>
+          <w:color w:val="0000FF"/>
+          <w:szCs w:val="18"/>
+        </w:rPr>
+        <w:br/>
+      </w:r>
+      <w:r>
+        <w:rPr>
+          <w:rFonts w:eastAsia="Times New Roman" w:cs="Consolas"/>
+          <w:color w:val="0000FF"/>
+          <w:szCs w:val="18"/>
+        </w:rPr>
         <w:t>Module</w:t>
       </w:r>
       <w:r>
@@ -7603,6 +8162,13 @@
           <w:szCs w:val="18"/>
         </w:rPr>
         <w:t> </w:t>
+      </w:r>
+      <w:r>
+        <w:rPr>
+          <w:rFonts w:eastAsia="Times New Roman" w:cs="Consolas"/>
+          <w:szCs w:val="18"/>
+        </w:rPr>
+        <w:t>Syntax.</w:t>
       </w:r>
       <w:r>
         <w:rPr>
@@ -8267,7 +8833,7 @@
 
 <file path=word/numbering.xml><?xml version="1.0" encoding="utf-8"?>
 <w:numbering xmlns:wpc="http://schemas.microsoft.com/office/word/2010/wordprocessingCanvas" xmlns:mc="http://schemas.openxmlformats.org/markup-compatibility/2006" xmlns:o="urn:schemas-microsoft-com:office:office" xmlns:r="http://schemas.openxmlformats.org/officeDocument/2006/relationships" xmlns:m="http://schemas.openxmlformats.org/officeDocument/2006/math" xmlns:v="urn:schemas-microsoft-com:vml" xmlns:wp14="http://schemas.microsoft.com/office/word/2010/wordprocessingDrawing" xmlns:wp="http://schemas.openxmlformats.org/drawingml/2006/wordprocessingDrawing" xmlns:w10="urn:schemas-microsoft-com:office:word" xmlns:w="http://schemas.openxmlformats.org/wordprocessingml/2006/main" xmlns:w14="http://schemas.microsoft.com/office/word/2010/wordml" xmlns:w15="http://schemas.microsoft.com/office/word/2012/wordml" xmlns:wpg="http://schemas.microsoft.com/office/word/2010/wordprocessingGroup" xmlns:wpi="http://schemas.microsoft.com/office/word/2010/wordprocessingInk" xmlns:wne="http://schemas.microsoft.com/office/word/2006/wordml" xmlns:wps="http://schemas.microsoft.com/office/word/2010/wordprocessingShape" mc:Ignorable="w14 w15 wp14">
-  <w:abstractNum w:abstractNumId="0">
+  <w:abstractNum w:abstractNumId="0" w15:restartNumberingAfterBreak="0">
     <w:nsid w:val="01C354A0"/>
     <w:multiLevelType w:val="hybridMultilevel"/>
     <w:tmpl w:val="99864A2A"/>
@@ -8353,7 +8919,7 @@
       </w:pPr>
     </w:lvl>
   </w:abstractNum>
-  <w:abstractNum w:abstractNumId="1">
+  <w:abstractNum w:abstractNumId="1" w15:restartNumberingAfterBreak="0">
     <w:nsid w:val="035761D3"/>
     <w:multiLevelType w:val="hybridMultilevel"/>
     <w:tmpl w:val="734EDF56"/>
@@ -8466,7 +9032,7 @@
       </w:rPr>
     </w:lvl>
   </w:abstractNum>
-  <w:abstractNum w:abstractNumId="2">
+  <w:abstractNum w:abstractNumId="2" w15:restartNumberingAfterBreak="0">
     <w:nsid w:val="072F450D"/>
     <w:multiLevelType w:val="hybridMultilevel"/>
     <w:tmpl w:val="CE50795A"/>
@@ -8558,7 +9124,7 @@
       </w:pPr>
     </w:lvl>
   </w:abstractNum>
-  <w:abstractNum w:abstractNumId="3">
+  <w:abstractNum w:abstractNumId="3" w15:restartNumberingAfterBreak="0">
     <w:nsid w:val="0A3F4500"/>
     <w:multiLevelType w:val="hybridMultilevel"/>
     <w:tmpl w:val="E588283E"/>
@@ -8647,7 +9213,7 @@
       </w:pPr>
     </w:lvl>
   </w:abstractNum>
-  <w:abstractNum w:abstractNumId="4">
+  <w:abstractNum w:abstractNumId="4" w15:restartNumberingAfterBreak="0">
     <w:nsid w:val="0BC64DC1"/>
     <w:multiLevelType w:val="hybridMultilevel"/>
     <w:tmpl w:val="67048336"/>
@@ -8760,7 +9326,7 @@
       </w:rPr>
     </w:lvl>
   </w:abstractNum>
-  <w:abstractNum w:abstractNumId="5">
+  <w:abstractNum w:abstractNumId="5" w15:restartNumberingAfterBreak="0">
     <w:nsid w:val="0EEC3231"/>
     <w:multiLevelType w:val="hybridMultilevel"/>
     <w:tmpl w:val="75EE9824"/>
@@ -8846,7 +9412,7 @@
       </w:pPr>
     </w:lvl>
   </w:abstractNum>
-  <w:abstractNum w:abstractNumId="6">
+  <w:abstractNum w:abstractNumId="6" w15:restartNumberingAfterBreak="0">
     <w:nsid w:val="0EF21535"/>
     <w:multiLevelType w:val="hybridMultilevel"/>
     <w:tmpl w:val="AEFA5DA2"/>
@@ -8932,7 +9498,7 @@
       </w:pPr>
     </w:lvl>
   </w:abstractNum>
-  <w:abstractNum w:abstractNumId="7">
+  <w:abstractNum w:abstractNumId="7" w15:restartNumberingAfterBreak="0">
     <w:nsid w:val="11F50B08"/>
     <w:multiLevelType w:val="hybridMultilevel"/>
     <w:tmpl w:val="DC728B18"/>
@@ -9018,7 +9584,7 @@
       </w:pPr>
     </w:lvl>
   </w:abstractNum>
-  <w:abstractNum w:abstractNumId="8">
+  <w:abstractNum w:abstractNumId="8" w15:restartNumberingAfterBreak="0">
     <w:nsid w:val="13C80AA5"/>
     <w:multiLevelType w:val="hybridMultilevel"/>
     <w:tmpl w:val="081A3A5A"/>
@@ -9131,7 +9697,7 @@
       </w:rPr>
     </w:lvl>
   </w:abstractNum>
-  <w:abstractNum w:abstractNumId="9">
+  <w:abstractNum w:abstractNumId="9" w15:restartNumberingAfterBreak="0">
     <w:nsid w:val="24742FCB"/>
     <w:multiLevelType w:val="hybridMultilevel"/>
     <w:tmpl w:val="C04473A6"/>
@@ -9220,7 +9786,7 @@
       </w:pPr>
     </w:lvl>
   </w:abstractNum>
-  <w:abstractNum w:abstractNumId="10">
+  <w:abstractNum w:abstractNumId="10" w15:restartNumberingAfterBreak="0">
     <w:nsid w:val="24FA5236"/>
     <w:multiLevelType w:val="hybridMultilevel"/>
     <w:tmpl w:val="D8002F94"/>
@@ -9306,7 +9872,7 @@
       </w:pPr>
     </w:lvl>
   </w:abstractNum>
-  <w:abstractNum w:abstractNumId="11">
+  <w:abstractNum w:abstractNumId="11" w15:restartNumberingAfterBreak="0">
     <w:nsid w:val="29F43D90"/>
     <w:multiLevelType w:val="hybridMultilevel"/>
     <w:tmpl w:val="118C7518"/>
@@ -9392,7 +9958,7 @@
       </w:pPr>
     </w:lvl>
   </w:abstractNum>
-  <w:abstractNum w:abstractNumId="12">
+  <w:abstractNum w:abstractNumId="12" w15:restartNumberingAfterBreak="0">
     <w:nsid w:val="2BE52EC4"/>
     <w:multiLevelType w:val="hybridMultilevel"/>
     <w:tmpl w:val="D8002F94"/>
@@ -9478,7 +10044,7 @@
       </w:pPr>
     </w:lvl>
   </w:abstractNum>
-  <w:abstractNum w:abstractNumId="13">
+  <w:abstractNum w:abstractNumId="13" w15:restartNumberingAfterBreak="0">
     <w:nsid w:val="2D1A0C01"/>
     <w:multiLevelType w:val="hybridMultilevel"/>
     <w:tmpl w:val="30C8D816"/>
@@ -9503,7 +10069,7 @@
         <w:rFonts w:ascii="Symbol" w:hAnsi="Symbol" w:hint="default"/>
       </w:rPr>
     </w:lvl>
-    <w:lvl w:ilvl="2" w:tplc="0409001B" w:tentative="1">
+    <w:lvl w:ilvl="2" w:tplc="0409001B">
       <w:start w:val="1"/>
       <w:numFmt w:val="lowerRoman"/>
       <w:lvlText w:val="%3."/>
@@ -9567,7 +10133,7 @@
       </w:pPr>
     </w:lvl>
   </w:abstractNum>
-  <w:abstractNum w:abstractNumId="14">
+  <w:abstractNum w:abstractNumId="14" w15:restartNumberingAfterBreak="0">
     <w:nsid w:val="2FCA22BB"/>
     <w:multiLevelType w:val="hybridMultilevel"/>
     <w:tmpl w:val="2D243DC0"/>
@@ -9653,7 +10219,7 @@
       </w:pPr>
     </w:lvl>
   </w:abstractNum>
-  <w:abstractNum w:abstractNumId="15">
+  <w:abstractNum w:abstractNumId="15" w15:restartNumberingAfterBreak="0">
     <w:nsid w:val="34F30E53"/>
     <w:multiLevelType w:val="hybridMultilevel"/>
     <w:tmpl w:val="59C8C894"/>
@@ -9742,7 +10308,7 @@
       </w:pPr>
     </w:lvl>
   </w:abstractNum>
-  <w:abstractNum w:abstractNumId="16">
+  <w:abstractNum w:abstractNumId="16" w15:restartNumberingAfterBreak="0">
     <w:nsid w:val="3B2E14FC"/>
     <w:multiLevelType w:val="hybridMultilevel"/>
     <w:tmpl w:val="75BE9C06"/>
@@ -9828,7 +10394,7 @@
       </w:pPr>
     </w:lvl>
   </w:abstractNum>
-  <w:abstractNum w:abstractNumId="17">
+  <w:abstractNum w:abstractNumId="17" w15:restartNumberingAfterBreak="0">
     <w:nsid w:val="3F4925FA"/>
     <w:multiLevelType w:val="hybridMultilevel"/>
     <w:tmpl w:val="E4566E32"/>
@@ -9914,7 +10480,7 @@
       </w:pPr>
     </w:lvl>
   </w:abstractNum>
-  <w:abstractNum w:abstractNumId="18">
+  <w:abstractNum w:abstractNumId="18" w15:restartNumberingAfterBreak="0">
     <w:nsid w:val="40F236F6"/>
     <w:multiLevelType w:val="hybridMultilevel"/>
     <w:tmpl w:val="4DDC5392"/>
@@ -10027,7 +10593,7 @@
       </w:rPr>
     </w:lvl>
   </w:abstractNum>
-  <w:abstractNum w:abstractNumId="19">
+  <w:abstractNum w:abstractNumId="19" w15:restartNumberingAfterBreak="0">
     <w:nsid w:val="452A2436"/>
     <w:multiLevelType w:val="hybridMultilevel"/>
     <w:tmpl w:val="B79C7F6C"/>
@@ -10113,7 +10679,7 @@
       </w:pPr>
     </w:lvl>
   </w:abstractNum>
-  <w:abstractNum w:abstractNumId="20">
+  <w:abstractNum w:abstractNumId="20" w15:restartNumberingAfterBreak="0">
     <w:nsid w:val="4AB70BB2"/>
     <w:multiLevelType w:val="hybridMultilevel"/>
     <w:tmpl w:val="D5C6C3F0"/>
@@ -10199,7 +10765,7 @@
       </w:pPr>
     </w:lvl>
   </w:abstractNum>
-  <w:abstractNum w:abstractNumId="21">
+  <w:abstractNum w:abstractNumId="21" w15:restartNumberingAfterBreak="0">
     <w:nsid w:val="4B106622"/>
     <w:multiLevelType w:val="hybridMultilevel"/>
     <w:tmpl w:val="044AE740"/>
@@ -10312,7 +10878,7 @@
       </w:rPr>
     </w:lvl>
   </w:abstractNum>
-  <w:abstractNum w:abstractNumId="22">
+  <w:abstractNum w:abstractNumId="22" w15:restartNumberingAfterBreak="0">
     <w:nsid w:val="50E06740"/>
     <w:multiLevelType w:val="hybridMultilevel"/>
     <w:tmpl w:val="AE00C6A2"/>
@@ -10398,7 +10964,7 @@
       </w:pPr>
     </w:lvl>
   </w:abstractNum>
-  <w:abstractNum w:abstractNumId="23">
+  <w:abstractNum w:abstractNumId="23" w15:restartNumberingAfterBreak="0">
     <w:nsid w:val="5254198B"/>
     <w:multiLevelType w:val="hybridMultilevel"/>
     <w:tmpl w:val="3558C9EC"/>
@@ -10511,7 +11077,7 @@
       </w:rPr>
     </w:lvl>
   </w:abstractNum>
-  <w:abstractNum w:abstractNumId="24">
+  <w:abstractNum w:abstractNumId="24" w15:restartNumberingAfterBreak="0">
     <w:nsid w:val="554C09DD"/>
     <w:multiLevelType w:val="hybridMultilevel"/>
     <w:tmpl w:val="AA24B1C6"/>
@@ -10597,7 +11163,7 @@
       </w:pPr>
     </w:lvl>
   </w:abstractNum>
-  <w:abstractNum w:abstractNumId="25">
+  <w:abstractNum w:abstractNumId="25" w15:restartNumberingAfterBreak="0">
     <w:nsid w:val="5564377E"/>
     <w:multiLevelType w:val="hybridMultilevel"/>
     <w:tmpl w:val="536CC2A8"/>
@@ -10689,7 +11255,7 @@
       </w:pPr>
     </w:lvl>
   </w:abstractNum>
-  <w:abstractNum w:abstractNumId="26">
+  <w:abstractNum w:abstractNumId="26" w15:restartNumberingAfterBreak="0">
     <w:nsid w:val="55915D6F"/>
     <w:multiLevelType w:val="hybridMultilevel"/>
     <w:tmpl w:val="84646290"/>
@@ -10802,7 +11368,7 @@
       </w:rPr>
     </w:lvl>
   </w:abstractNum>
-  <w:abstractNum w:abstractNumId="27">
+  <w:abstractNum w:abstractNumId="27" w15:restartNumberingAfterBreak="0">
     <w:nsid w:val="61D20361"/>
     <w:multiLevelType w:val="hybridMultilevel"/>
     <w:tmpl w:val="E4566E32"/>
@@ -10888,7 +11454,7 @@
       </w:pPr>
     </w:lvl>
   </w:abstractNum>
-  <w:abstractNum w:abstractNumId="28">
+  <w:abstractNum w:abstractNumId="28" w15:restartNumberingAfterBreak="0">
     <w:nsid w:val="61E55BAA"/>
     <w:multiLevelType w:val="hybridMultilevel"/>
     <w:tmpl w:val="8C3AF6B6"/>
@@ -11001,7 +11567,7 @@
       </w:rPr>
     </w:lvl>
   </w:abstractNum>
-  <w:abstractNum w:abstractNumId="29">
+  <w:abstractNum w:abstractNumId="29" w15:restartNumberingAfterBreak="0">
     <w:nsid w:val="718379F7"/>
     <w:multiLevelType w:val="hybridMultilevel"/>
     <w:tmpl w:val="5CAA7FA6"/>
@@ -11090,7 +11656,7 @@
       </w:pPr>
     </w:lvl>
   </w:abstractNum>
-  <w:abstractNum w:abstractNumId="30">
+  <w:abstractNum w:abstractNumId="30" w15:restartNumberingAfterBreak="0">
     <w:nsid w:val="73FD08FB"/>
     <w:multiLevelType w:val="hybridMultilevel"/>
     <w:tmpl w:val="8AA0BF52"/>
@@ -11179,7 +11745,7 @@
       </w:pPr>
     </w:lvl>
   </w:abstractNum>
-  <w:abstractNum w:abstractNumId="31">
+  <w:abstractNum w:abstractNumId="31" w15:restartNumberingAfterBreak="0">
     <w:nsid w:val="78581436"/>
     <w:multiLevelType w:val="hybridMultilevel"/>
     <w:tmpl w:val="425C58C2"/>
@@ -11265,7 +11831,7 @@
       </w:pPr>
     </w:lvl>
   </w:abstractNum>
-  <w:abstractNum w:abstractNumId="32">
+  <w:abstractNum w:abstractNumId="32" w15:restartNumberingAfterBreak="0">
     <w:nsid w:val="79F34500"/>
     <w:multiLevelType w:val="hybridMultilevel"/>
     <w:tmpl w:val="1340D27E"/>
@@ -11357,7 +11923,7 @@
       </w:pPr>
     </w:lvl>
   </w:abstractNum>
-  <w:abstractNum w:abstractNumId="33">
+  <w:abstractNum w:abstractNumId="33" w15:restartNumberingAfterBreak="0">
     <w:nsid w:val="7A044BD2"/>
     <w:multiLevelType w:val="hybridMultilevel"/>
     <w:tmpl w:val="FBBE6D66"/>
@@ -11470,7 +12036,7 @@
       </w:rPr>
     </w:lvl>
   </w:abstractNum>
-  <w:abstractNum w:abstractNumId="34">
+  <w:abstractNum w:abstractNumId="34" w15:restartNumberingAfterBreak="0">
     <w:nsid w:val="7FF122D8"/>
     <w:multiLevelType w:val="hybridMultilevel"/>
     <w:tmpl w:val="FD6E25AA"/>
@@ -12465,7 +13031,6 @@
       <w:spacing w:after="0" w:line="240" w:lineRule="auto"/>
     </w:pPr>
     <w:tblPr>
-      <w:tblInd w:w="0" w:type="dxa"/>
       <w:tblBorders>
         <w:top w:val="single" w:sz="4" w:space="0" w:color="auto"/>
         <w:left w:val="single" w:sz="4" w:space="0" w:color="auto"/>
@@ -12474,12 +13039,6 @@
         <w:insideH w:val="single" w:sz="4" w:space="0" w:color="auto"/>
         <w:insideV w:val="single" w:sz="4" w:space="0" w:color="auto"/>
       </w:tblBorders>
-      <w:tblCellMar>
-        <w:top w:w="0" w:type="dxa"/>
-        <w:left w:w="108" w:type="dxa"/>
-        <w:bottom w:w="0" w:type="dxa"/>
-        <w:right w:w="108" w:type="dxa"/>
-      </w:tblCellMar>
     </w:tblPr>
   </w:style>
   <w:style w:type="character" w:styleId="CommentReference">

</xml_diff>